<commit_message>
Commit Final token, cifrado, correcciones y validaciones
</commit_message>
<xml_diff>
--- a/Documentacion Edgar Sebastian Milián Mejía.docx
+++ b/Documentacion Edgar Sebastian Milián Mejía.docx
@@ -9176,360 +9176,521 @@
       <w:proofErr w:type="gramEnd"/>
     </w:p>
     <w:p>
-      <w:pPr>
-        <w:pStyle w:val="Ttulo1"/>
-      </w:pPr>
-      <w:bookmarkStart w:id="14" w:name="_Toc133362360"/>
-      <w:r>
-        <w:t>Base de datos</w:t>
-      </w:r>
-      <w:bookmarkEnd w:id="14"/>
-    </w:p>
-    <w:p>
-      <w:pPr>
-        <w:pStyle w:val="Ttulo2"/>
-      </w:pPr>
-      <w:bookmarkStart w:id="15" w:name="_Toc133362361"/>
-      <w:r>
-        <w:t>Tablas</w:t>
-      </w:r>
-      <w:bookmarkEnd w:id="15"/>
-    </w:p>
-    <w:p>
-      <w:pPr>
-        <w:rPr>
-          <w:lang w:val="en-US"/>
-        </w:rPr>
-      </w:pPr>
-      <w:r>
-        <w:rPr>
-          <w:lang w:val="en-US"/>
-        </w:rPr>
-        <w:t>CREATE TABLE roles (</w:t>
-      </w:r>
-    </w:p>
-    <w:p>
-      <w:pPr>
-        <w:rPr>
-          <w:lang w:val="en-US"/>
-        </w:rPr>
-      </w:pPr>
+      <w:r>
+        <w:t xml:space="preserve">Para el cifrado de </w:t>
+      </w:r>
       <w:proofErr w:type="spellStart"/>
       <w:r>
-        <w:rPr>
-          <w:lang w:val="en-US"/>
-        </w:rPr>
-        <w:t>id_role</w:t>
+        <w:t>contrasenias</w:t>
       </w:r>
       <w:proofErr w:type="spellEnd"/>
       <w:r>
-        <w:rPr>
-          <w:lang w:val="en-US"/>
-        </w:rPr>
-        <w:t xml:space="preserve"> int primary key </w:t>
+        <w:t xml:space="preserve"> se hizo uso de </w:t>
       </w:r>
       <w:proofErr w:type="spellStart"/>
       <w:r>
-        <w:rPr>
-          <w:lang w:val="en-US"/>
-        </w:rPr>
-        <w:t>auto_increment</w:t>
+        <w:t>BCrypt</w:t>
       </w:r>
       <w:proofErr w:type="spellEnd"/>
       <w:r>
-        <w:rPr>
-          <w:lang w:val="en-US"/>
-        </w:rPr>
-        <w:t>,</w:t>
-      </w:r>
-    </w:p>
-    <w:p>
-      <w:pPr>
-        <w:rPr>
-          <w:lang w:val="en-US"/>
-        </w:rPr>
-      </w:pPr>
-      <w:r>
-        <w:rPr>
-          <w:lang w:val="en-US"/>
-        </w:rPr>
-        <w:t>name varchar (30) not null unique</w:t>
-      </w:r>
-    </w:p>
-    <w:p>
-      <w:pPr>
-        <w:rPr>
-          <w:lang w:val="en-US"/>
-        </w:rPr>
-      </w:pPr>
-      <w:r>
-        <w:rPr>
-          <w:lang w:val="en-US"/>
-        </w:rPr>
-        <w:t>);</w:t>
-      </w:r>
-    </w:p>
-    <w:p>
-      <w:pPr>
-        <w:rPr>
-          <w:lang w:val="en-US"/>
-        </w:rPr>
-      </w:pPr>
-    </w:p>
-    <w:p>
-      <w:pPr>
-        <w:rPr>
-          <w:lang w:val="en-US"/>
-        </w:rPr>
-      </w:pPr>
-      <w:r>
-        <w:rPr>
-          <w:lang w:val="en-US"/>
-        </w:rPr>
-        <w:t xml:space="preserve">CREATE TABLE </w:t>
-      </w:r>
-      <w:proofErr w:type="gramStart"/>
-      <w:r>
-        <w:rPr>
-          <w:lang w:val="en-US"/>
-        </w:rPr>
-        <w:t>users(</w:t>
-      </w:r>
-      <w:proofErr w:type="gramEnd"/>
-    </w:p>
-    <w:p>
-      <w:pPr>
-        <w:rPr>
-          <w:lang w:val="en-US"/>
-        </w:rPr>
-      </w:pPr>
+        <w:t xml:space="preserve"> con </w:t>
+      </w:r>
+      <w:r>
+        <w:t xml:space="preserve">el hash de </w:t>
+      </w:r>
       <w:proofErr w:type="spellStart"/>
       <w:r>
-        <w:rPr>
-          <w:lang w:val="en-US"/>
-        </w:rPr>
-        <w:t>id_user</w:t>
+        <w:t>contrasenias</w:t>
       </w:r>
       <w:proofErr w:type="spellEnd"/>
-      <w:r>
-        <w:rPr>
-          <w:lang w:val="en-US"/>
-        </w:rPr>
-        <w:t xml:space="preserve"> int primary key </w:t>
-      </w:r>
-      <w:proofErr w:type="spellStart"/>
-      <w:r>
-        <w:rPr>
-          <w:lang w:val="en-US"/>
-        </w:rPr>
-        <w:t>auto_increment</w:t>
-      </w:r>
-      <w:proofErr w:type="spellEnd"/>
-      <w:r>
-        <w:rPr>
-          <w:lang w:val="en-US"/>
-        </w:rPr>
-        <w:t>,</w:t>
-      </w:r>
-    </w:p>
-    <w:p>
-      <w:pPr>
-        <w:rPr>
-          <w:lang w:val="en-US"/>
-        </w:rPr>
-      </w:pPr>
-      <w:r>
-        <w:rPr>
-          <w:lang w:val="en-US"/>
-        </w:rPr>
-        <w:t>email varchar (50) not null unique,</w:t>
-      </w:r>
-    </w:p>
-    <w:p>
-      <w:pPr>
-        <w:rPr>
-          <w:lang w:val="en-US"/>
-        </w:rPr>
-      </w:pPr>
-      <w:r>
-        <w:rPr>
-          <w:lang w:val="en-US"/>
-        </w:rPr>
-        <w:t xml:space="preserve">password </w:t>
-      </w:r>
-      <w:proofErr w:type="gramStart"/>
-      <w:r>
-        <w:rPr>
-          <w:lang w:val="en-US"/>
-        </w:rPr>
-        <w:t>varchar(</w:t>
-      </w:r>
-      <w:proofErr w:type="gramEnd"/>
-      <w:r>
-        <w:rPr>
-          <w:lang w:val="en-US"/>
-        </w:rPr>
-        <w:t>50) not null,</w:t>
-      </w:r>
-    </w:p>
-    <w:p>
-      <w:pPr>
-        <w:rPr>
-          <w:lang w:val="en-US"/>
-        </w:rPr>
-      </w:pPr>
-      <w:proofErr w:type="spellStart"/>
-      <w:r>
-        <w:rPr>
-          <w:lang w:val="en-US"/>
-        </w:rPr>
-        <w:t>id_role</w:t>
-      </w:r>
-      <w:proofErr w:type="spellEnd"/>
-      <w:r>
-        <w:rPr>
-          <w:lang w:val="en-US"/>
-        </w:rPr>
-        <w:t xml:space="preserve"> int,</w:t>
-      </w:r>
-    </w:p>
-    <w:p>
-      <w:pPr>
-        <w:rPr>
-          <w:lang w:val="en-US"/>
-        </w:rPr>
-      </w:pPr>
-      <w:r>
-        <w:rPr>
-          <w:lang w:val="en-US"/>
-        </w:rPr>
-        <w:t xml:space="preserve">constraint </w:t>
-      </w:r>
-      <w:proofErr w:type="spellStart"/>
-      <w:r>
-        <w:rPr>
-          <w:lang w:val="en-US"/>
-        </w:rPr>
-        <w:t>fk_user_rol</w:t>
-      </w:r>
-      <w:proofErr w:type="spellEnd"/>
-      <w:r>
-        <w:rPr>
-          <w:lang w:val="en-US"/>
-        </w:rPr>
-        <w:t xml:space="preserve"> foreign key (</w:t>
-      </w:r>
-      <w:proofErr w:type="spellStart"/>
-      <w:r>
-        <w:rPr>
-          <w:lang w:val="en-US"/>
-        </w:rPr>
-        <w:t>id_role</w:t>
-      </w:r>
-      <w:proofErr w:type="spellEnd"/>
-      <w:r>
-        <w:rPr>
-          <w:lang w:val="en-US"/>
-        </w:rPr>
-        <w:t>) references roles(</w:t>
-      </w:r>
-      <w:proofErr w:type="spellStart"/>
-      <w:r>
-        <w:rPr>
-          <w:lang w:val="en-US"/>
-        </w:rPr>
-        <w:t>id_role</w:t>
-      </w:r>
-      <w:proofErr w:type="spellEnd"/>
-      <w:r>
-        <w:rPr>
-          <w:lang w:val="en-US"/>
-        </w:rPr>
-        <w:t>)</w:t>
-      </w:r>
-    </w:p>
-    <w:p>
-      <w:pPr>
-        <w:rPr>
-          <w:lang w:val="en-US"/>
-        </w:rPr>
-      </w:pPr>
-      <w:r>
-        <w:rPr>
-          <w:lang w:val="en-US"/>
-        </w:rPr>
-        <w:t>);</w:t>
-      </w:r>
-    </w:p>
-    <w:p>
-      <w:pPr>
-        <w:rPr>
-          <w:lang w:val="en-US"/>
-        </w:rPr>
-      </w:pPr>
-    </w:p>
-    <w:p>
-      <w:pPr>
-        <w:rPr>
-          <w:lang w:val="en-US"/>
-        </w:rPr>
-      </w:pPr>
-      <w:r>
-        <w:rPr>
-          <w:lang w:val="en-US"/>
-        </w:rPr>
-        <w:t xml:space="preserve">CREATE TABLE </w:t>
-      </w:r>
+    </w:p>
+    <w:p>
+      <w:r>
+        <w:t>Para el manejo de JWT se usaron los paquetes</w:t>
+      </w:r>
+    </w:p>
+    <w:p>
+      <w:pPr>
+        <w:pStyle w:val="Prrafodelista"/>
+        <w:numPr>
+          <w:ilvl w:val="0"/>
+          <w:numId w:val="3"/>
+        </w:numPr>
+      </w:pPr>
       <w:proofErr w:type="spellStart"/>
       <w:proofErr w:type="gramStart"/>
       <w:r>
-        <w:rPr>
-          <w:lang w:val="en-US"/>
-        </w:rPr>
-        <w:t>departamento</w:t>
+        <w:t>Microsoft.AspNetCore.Authentication.JwtBearer</w:t>
       </w:r>
       <w:proofErr w:type="spellEnd"/>
-      <w:r>
-        <w:rPr>
-          <w:lang w:val="en-US"/>
-        </w:rPr>
-        <w:t>(</w:t>
-      </w:r>
       <w:proofErr w:type="gramEnd"/>
     </w:p>
     <w:p>
       <w:pPr>
-        <w:rPr>
-          <w:lang w:val="en-US"/>
-        </w:rPr>
+        <w:pStyle w:val="Prrafodelista"/>
+        <w:numPr>
+          <w:ilvl w:val="0"/>
+          <w:numId w:val="3"/>
+        </w:numPr>
       </w:pPr>
       <w:proofErr w:type="spellStart"/>
-      <w:r>
-        <w:rPr>
-          <w:lang w:val="en-US"/>
-        </w:rPr>
-        <w:t>id_departamento</w:t>
+      <w:proofErr w:type="gramStart"/>
+      <w:r>
+        <w:t>System.IdentityModel.Tokens.Jwt</w:t>
       </w:r>
       <w:proofErr w:type="spellEnd"/>
-      <w:r>
-        <w:rPr>
-          <w:lang w:val="en-US"/>
-        </w:rPr>
-        <w:t xml:space="preserve"> int primary key </w:t>
-      </w:r>
-      <w:proofErr w:type="spellStart"/>
-      <w:r>
-        <w:rPr>
-          <w:lang w:val="en-US"/>
-        </w:rPr>
-        <w:t>auto_increment</w:t>
-      </w:r>
-      <w:proofErr w:type="spellEnd"/>
-      <w:r>
-        <w:rPr>
-          <w:lang w:val="en-US"/>
-        </w:rPr>
-        <w:t>,</w:t>
+      <w:proofErr w:type="gramEnd"/>
+    </w:p>
+    <w:p/>
+    <w:p>
+      <w:pPr>
+        <w:pStyle w:val="Ttulo1"/>
+      </w:pPr>
+      <w:bookmarkStart w:id="14" w:name="_Toc133362360"/>
+      <w:r>
+        <w:t>Base de datos</w:t>
+      </w:r>
+      <w:bookmarkEnd w:id="14"/>
+    </w:p>
+    <w:p>
+      <w:pPr>
+        <w:pStyle w:val="Ttulo2"/>
+      </w:pPr>
+      <w:bookmarkStart w:id="15" w:name="_Toc133362361"/>
+      <w:r>
+        <w:t>Tablas</w:t>
+      </w:r>
+      <w:bookmarkEnd w:id="15"/>
+    </w:p>
+    <w:p>
+      <w:pPr>
+        <w:rPr>
+          <w:lang w:val="en-US"/>
+        </w:rPr>
+      </w:pPr>
+      <w:r>
+        <w:rPr>
+          <w:lang w:val="en-US"/>
+        </w:rPr>
+        <w:t>drop table order_</w:t>
+      </w:r>
+      <w:proofErr w:type="gramStart"/>
+      <w:r>
+        <w:rPr>
+          <w:lang w:val="en-US"/>
+        </w:rPr>
+        <w:t>item;</w:t>
+      </w:r>
+      <w:proofErr w:type="gramEnd"/>
+    </w:p>
+    <w:p>
+      <w:pPr>
+        <w:rPr>
+          <w:lang w:val="en-US"/>
+        </w:rPr>
+      </w:pPr>
+      <w:r>
+        <w:rPr>
+          <w:lang w:val="en-US"/>
+        </w:rPr>
+        <w:t>drop table order_</w:t>
+      </w:r>
+      <w:proofErr w:type="gramStart"/>
+      <w:r>
+        <w:rPr>
+          <w:lang w:val="en-US"/>
+        </w:rPr>
+        <w:t>header;</w:t>
+      </w:r>
+      <w:proofErr w:type="gramEnd"/>
+    </w:p>
+    <w:p>
+      <w:pPr>
+        <w:rPr>
+          <w:lang w:val="en-US"/>
+        </w:rPr>
+      </w:pPr>
+      <w:r>
+        <w:rPr>
+          <w:lang w:val="en-US"/>
+        </w:rPr>
+        <w:t xml:space="preserve">DROP TABLE </w:t>
+      </w:r>
+      <w:proofErr w:type="gramStart"/>
+      <w:r>
+        <w:rPr>
+          <w:lang w:val="en-US"/>
+        </w:rPr>
+        <w:t>card;</w:t>
+      </w:r>
+      <w:proofErr w:type="gramEnd"/>
+    </w:p>
+    <w:p>
+      <w:pPr>
+        <w:rPr>
+          <w:lang w:val="en-US"/>
+        </w:rPr>
+      </w:pPr>
+      <w:r>
+        <w:rPr>
+          <w:lang w:val="en-US"/>
+        </w:rPr>
+        <w:t xml:space="preserve">drop table </w:t>
+      </w:r>
+      <w:proofErr w:type="gramStart"/>
+      <w:r>
+        <w:rPr>
+          <w:lang w:val="en-US"/>
+        </w:rPr>
+        <w:t>contact;</w:t>
+      </w:r>
+      <w:proofErr w:type="gramEnd"/>
+    </w:p>
+    <w:p>
+      <w:pPr>
+        <w:rPr>
+          <w:lang w:val="en-US"/>
+        </w:rPr>
+      </w:pPr>
+      <w:r>
+        <w:rPr>
+          <w:lang w:val="en-US"/>
+        </w:rPr>
+        <w:t xml:space="preserve">drop table </w:t>
+      </w:r>
+      <w:proofErr w:type="gramStart"/>
+      <w:r>
+        <w:rPr>
+          <w:lang w:val="en-US"/>
+        </w:rPr>
+        <w:t>municipio;</w:t>
+      </w:r>
+      <w:proofErr w:type="gramEnd"/>
+    </w:p>
+    <w:p>
+      <w:pPr>
+        <w:rPr>
+          <w:lang w:val="en-US"/>
+        </w:rPr>
+      </w:pPr>
+      <w:r>
+        <w:rPr>
+          <w:lang w:val="en-US"/>
+        </w:rPr>
+        <w:t xml:space="preserve">drop table </w:t>
+      </w:r>
+      <w:proofErr w:type="gramStart"/>
+      <w:r>
+        <w:rPr>
+          <w:lang w:val="en-US"/>
+        </w:rPr>
+        <w:t>departamento;</w:t>
+      </w:r>
+      <w:proofErr w:type="gramEnd"/>
+    </w:p>
+    <w:p>
+      <w:pPr>
+        <w:rPr>
+          <w:lang w:val="en-US"/>
+        </w:rPr>
+      </w:pPr>
+      <w:r>
+        <w:rPr>
+          <w:lang w:val="en-US"/>
+        </w:rPr>
+        <w:t xml:space="preserve">drop table </w:t>
+      </w:r>
+      <w:proofErr w:type="gramStart"/>
+      <w:r>
+        <w:rPr>
+          <w:lang w:val="en-US"/>
+        </w:rPr>
+        <w:t>shoppingcart;</w:t>
+      </w:r>
+      <w:proofErr w:type="gramEnd"/>
+    </w:p>
+    <w:p>
+      <w:pPr>
+        <w:rPr>
+          <w:lang w:val="en-US"/>
+        </w:rPr>
+      </w:pPr>
+      <w:r>
+        <w:rPr>
+          <w:lang w:val="en-US"/>
+        </w:rPr>
+        <w:t xml:space="preserve">DROP TABLE </w:t>
+      </w:r>
+      <w:proofErr w:type="gramStart"/>
+      <w:r>
+        <w:rPr>
+          <w:lang w:val="en-US"/>
+        </w:rPr>
+        <w:t>users;</w:t>
+      </w:r>
+      <w:proofErr w:type="gramEnd"/>
+    </w:p>
+    <w:p>
+      <w:pPr>
+        <w:rPr>
+          <w:lang w:val="en-US"/>
+        </w:rPr>
+      </w:pPr>
+      <w:r>
+        <w:rPr>
+          <w:lang w:val="en-US"/>
+        </w:rPr>
+        <w:t xml:space="preserve">drop table </w:t>
+      </w:r>
+      <w:proofErr w:type="gramStart"/>
+      <w:r>
+        <w:rPr>
+          <w:lang w:val="en-US"/>
+        </w:rPr>
+        <w:t>roles;</w:t>
+      </w:r>
+      <w:proofErr w:type="gramEnd"/>
+    </w:p>
+    <w:p>
+      <w:pPr>
+        <w:rPr>
+          <w:lang w:val="en-US"/>
+        </w:rPr>
+      </w:pPr>
+      <w:r>
+        <w:rPr>
+          <w:lang w:val="en-US"/>
+        </w:rPr>
+        <w:t xml:space="preserve">drop table </w:t>
+      </w:r>
+      <w:proofErr w:type="gramStart"/>
+      <w:r>
+        <w:rPr>
+          <w:lang w:val="en-US"/>
+        </w:rPr>
+        <w:t>product;</w:t>
+      </w:r>
+      <w:proofErr w:type="gramEnd"/>
+    </w:p>
+    <w:p>
+      <w:pPr>
+        <w:rPr>
+          <w:lang w:val="en-US"/>
+        </w:rPr>
+      </w:pPr>
+    </w:p>
+    <w:p>
+      <w:pPr>
+        <w:rPr>
+          <w:lang w:val="en-US"/>
+        </w:rPr>
+      </w:pPr>
+      <w:r>
+        <w:rPr>
+          <w:lang w:val="en-US"/>
+        </w:rPr>
+        <w:t>CREATE TABLE roles (</w:t>
+      </w:r>
+    </w:p>
+    <w:p>
+      <w:pPr>
+        <w:rPr>
+          <w:lang w:val="en-US"/>
+        </w:rPr>
+      </w:pPr>
+      <w:r>
+        <w:rPr>
+          <w:lang w:val="en-US"/>
+        </w:rPr>
+        <w:lastRenderedPageBreak/>
+        <w:t>id_role int primary key auto_increment,</w:t>
+      </w:r>
+    </w:p>
+    <w:p>
+      <w:pPr>
+        <w:rPr>
+          <w:lang w:val="en-US"/>
+        </w:rPr>
+      </w:pPr>
+      <w:r>
+        <w:rPr>
+          <w:lang w:val="en-US"/>
+        </w:rPr>
+        <w:t>name varchar (30) not null unique</w:t>
+      </w:r>
+    </w:p>
+    <w:p>
+      <w:pPr>
+        <w:rPr>
+          <w:lang w:val="en-US"/>
+        </w:rPr>
+      </w:pPr>
+      <w:r>
+        <w:rPr>
+          <w:lang w:val="en-US"/>
+        </w:rPr>
+        <w:t>);</w:t>
+      </w:r>
+    </w:p>
+    <w:p>
+      <w:pPr>
+        <w:rPr>
+          <w:lang w:val="en-US"/>
+        </w:rPr>
+      </w:pPr>
+    </w:p>
+    <w:p>
+      <w:pPr>
+        <w:rPr>
+          <w:lang w:val="en-US"/>
+        </w:rPr>
+      </w:pPr>
+      <w:r>
+        <w:rPr>
+          <w:lang w:val="en-US"/>
+        </w:rPr>
+        <w:t xml:space="preserve">CREATE TABLE </w:t>
+      </w:r>
+      <w:proofErr w:type="gramStart"/>
+      <w:r>
+        <w:rPr>
+          <w:lang w:val="en-US"/>
+        </w:rPr>
+        <w:t>users(</w:t>
+      </w:r>
+      <w:proofErr w:type="gramEnd"/>
+    </w:p>
+    <w:p>
+      <w:pPr>
+        <w:rPr>
+          <w:lang w:val="en-US"/>
+        </w:rPr>
+      </w:pPr>
+      <w:r>
+        <w:rPr>
+          <w:lang w:val="en-US"/>
+        </w:rPr>
+        <w:t>id_user int primary key auto_increment,</w:t>
+      </w:r>
+    </w:p>
+    <w:p>
+      <w:pPr>
+        <w:rPr>
+          <w:lang w:val="en-US"/>
+        </w:rPr>
+      </w:pPr>
+      <w:r>
+        <w:rPr>
+          <w:lang w:val="en-US"/>
+        </w:rPr>
+        <w:t>email varchar (50) not null unique,</w:t>
+      </w:r>
+    </w:p>
+    <w:p>
+      <w:pPr>
+        <w:rPr>
+          <w:lang w:val="en-US"/>
+        </w:rPr>
+      </w:pPr>
+      <w:r>
+        <w:rPr>
+          <w:lang w:val="en-US"/>
+        </w:rPr>
+        <w:t xml:space="preserve">password </w:t>
+      </w:r>
+      <w:proofErr w:type="gramStart"/>
+      <w:r>
+        <w:rPr>
+          <w:lang w:val="en-US"/>
+        </w:rPr>
+        <w:t>varchar(</w:t>
+      </w:r>
+      <w:proofErr w:type="gramEnd"/>
+      <w:r>
+        <w:rPr>
+          <w:lang w:val="en-US"/>
+        </w:rPr>
+        <w:t>200) not null,</w:t>
+      </w:r>
+    </w:p>
+    <w:p>
+      <w:pPr>
+        <w:rPr>
+          <w:lang w:val="en-US"/>
+        </w:rPr>
+      </w:pPr>
+      <w:r>
+        <w:rPr>
+          <w:lang w:val="en-US"/>
+        </w:rPr>
+        <w:t>id_role int,</w:t>
+      </w:r>
+    </w:p>
+    <w:p>
+      <w:pPr>
+        <w:rPr>
+          <w:lang w:val="en-US"/>
+        </w:rPr>
+      </w:pPr>
+      <w:r>
+        <w:rPr>
+          <w:lang w:val="en-US"/>
+        </w:rPr>
+        <w:t>constraint fk_user_rol foreign key (id_role) references roles(id_role)</w:t>
+      </w:r>
+    </w:p>
+    <w:p>
+      <w:pPr>
+        <w:rPr>
+          <w:lang w:val="en-US"/>
+        </w:rPr>
+      </w:pPr>
+      <w:r>
+        <w:rPr>
+          <w:lang w:val="en-US"/>
+        </w:rPr>
+        <w:t>);</w:t>
+      </w:r>
+    </w:p>
+    <w:p>
+      <w:pPr>
+        <w:rPr>
+          <w:lang w:val="en-US"/>
+        </w:rPr>
+      </w:pPr>
+    </w:p>
+    <w:p>
+      <w:pPr>
+        <w:rPr>
+          <w:lang w:val="en-US"/>
+        </w:rPr>
+      </w:pPr>
+      <w:r>
+        <w:rPr>
+          <w:lang w:val="en-US"/>
+        </w:rPr>
+        <w:t xml:space="preserve">CREATE TABLE </w:t>
+      </w:r>
+      <w:proofErr w:type="gramStart"/>
+      <w:r>
+        <w:rPr>
+          <w:lang w:val="en-US"/>
+        </w:rPr>
+        <w:t>departamento(</w:t>
+      </w:r>
+      <w:proofErr w:type="gramEnd"/>
+    </w:p>
+    <w:p>
+      <w:pPr>
+        <w:rPr>
+          <w:lang w:val="en-US"/>
+        </w:rPr>
+      </w:pPr>
+      <w:r>
+        <w:rPr>
+          <w:lang w:val="en-US"/>
+        </w:rPr>
+        <w:t>id_departamento int primary key auto_increment,</w:t>
       </w:r>
     </w:p>
     <w:p>
@@ -9569,7 +9730,242 @@
         <w:rPr>
           <w:lang w:val="en-US"/>
         </w:rPr>
+        <w:t>);</w:t>
+      </w:r>
+    </w:p>
+    <w:p>
+      <w:pPr>
+        <w:rPr>
+          <w:lang w:val="en-US"/>
+        </w:rPr>
+      </w:pPr>
+    </w:p>
+    <w:p>
+      <w:pPr>
+        <w:rPr>
+          <w:lang w:val="en-US"/>
+        </w:rPr>
+      </w:pPr>
+      <w:r>
+        <w:rPr>
+          <w:lang w:val="en-US"/>
+        </w:rPr>
+        <w:t>CREATE TABLE municipio (</w:t>
+      </w:r>
+    </w:p>
+    <w:p>
+      <w:pPr>
+        <w:rPr>
+          <w:lang w:val="en-US"/>
+        </w:rPr>
+      </w:pPr>
+      <w:r>
+        <w:rPr>
+          <w:lang w:val="en-US"/>
+        </w:rPr>
+        <w:t>id_municipio int primary key auto_increment,</w:t>
+      </w:r>
+    </w:p>
+    <w:p>
+      <w:pPr>
+        <w:rPr>
+          <w:lang w:val="en-US"/>
+        </w:rPr>
+      </w:pPr>
+      <w:r>
+        <w:rPr>
+          <w:lang w:val="en-US"/>
+        </w:rPr>
+        <w:t>name varchar(50) not null,</w:t>
+      </w:r>
+    </w:p>
+    <w:p>
+      <w:pPr>
+        <w:rPr>
+          <w:lang w:val="en-US"/>
+        </w:rPr>
+      </w:pPr>
+      <w:r>
+        <w:rPr>
+          <w:lang w:val="en-US"/>
+        </w:rPr>
+        <w:t>id_departamento int,</w:t>
+      </w:r>
+    </w:p>
+    <w:p>
+      <w:pPr>
+        <w:rPr>
+          <w:lang w:val="en-US"/>
+        </w:rPr>
+      </w:pPr>
+      <w:r>
+        <w:rPr>
+          <w:lang w:val="en-US"/>
+        </w:rPr>
+        <w:t>constraint fk_municipio_departamento foreign key (id_departamento) references departamento(id_departamento) ON DELETE CASCADE</w:t>
+      </w:r>
+    </w:p>
+    <w:p>
+      <w:pPr>
+        <w:rPr>
+          <w:lang w:val="en-US"/>
+        </w:rPr>
+      </w:pPr>
+      <w:r>
+        <w:rPr>
+          <w:lang w:val="en-US"/>
+        </w:rPr>
+        <w:t>);</w:t>
+      </w:r>
+    </w:p>
+    <w:p>
+      <w:pPr>
+        <w:rPr>
+          <w:lang w:val="en-US"/>
+        </w:rPr>
+      </w:pPr>
+    </w:p>
+    <w:p>
+      <w:pPr>
+        <w:rPr>
+          <w:lang w:val="en-US"/>
+        </w:rPr>
+      </w:pPr>
+      <w:r>
+        <w:rPr>
+          <w:lang w:val="en-US"/>
+        </w:rPr>
+        <w:t>CREATE TABLE contact(</w:t>
+      </w:r>
+    </w:p>
+    <w:p>
+      <w:pPr>
+        <w:rPr>
+          <w:lang w:val="en-US"/>
+        </w:rPr>
+      </w:pPr>
+      <w:r>
+        <w:rPr>
+          <w:lang w:val="en-US"/>
+        </w:rPr>
+        <w:t>id_contact int primary key auto_increment,</w:t>
+      </w:r>
+    </w:p>
+    <w:p>
+      <w:pPr>
+        <w:rPr>
+          <w:lang w:val="en-US"/>
+        </w:rPr>
+      </w:pPr>
+      <w:r>
+        <w:rPr>
+          <w:lang w:val="en-US"/>
+        </w:rPr>
+        <w:t>first_name varchar(50) not null,</w:t>
+      </w:r>
+    </w:p>
+    <w:p>
+      <w:pPr>
+        <w:rPr>
+          <w:lang w:val="en-US"/>
+        </w:rPr>
+      </w:pPr>
+      <w:r>
+        <w:rPr>
+          <w:lang w:val="en-US"/>
+        </w:rPr>
+        <w:t>last_name varchar(50) not null,</w:t>
+      </w:r>
+    </w:p>
+    <w:p>
+      <w:pPr>
+        <w:rPr>
+          <w:lang w:val="en-US"/>
+        </w:rPr>
+      </w:pPr>
+      <w:r>
+        <w:rPr>
+          <w:lang w:val="en-US"/>
+        </w:rPr>
         <w:lastRenderedPageBreak/>
+        <w:t>phone_number varchar(8) not null,</w:t>
+      </w:r>
+    </w:p>
+    <w:p>
+      <w:pPr>
+        <w:rPr>
+          <w:lang w:val="en-US"/>
+        </w:rPr>
+      </w:pPr>
+      <w:r>
+        <w:rPr>
+          <w:lang w:val="en-US"/>
+        </w:rPr>
+        <w:t>home_address varchar(50) not null,</w:t>
+      </w:r>
+    </w:p>
+    <w:p>
+      <w:pPr>
+        <w:rPr>
+          <w:lang w:val="en-US"/>
+        </w:rPr>
+      </w:pPr>
+      <w:r>
+        <w:rPr>
+          <w:lang w:val="en-US"/>
+        </w:rPr>
+        <w:t>id_user int,</w:t>
+      </w:r>
+    </w:p>
+    <w:p>
+      <w:pPr>
+        <w:rPr>
+          <w:lang w:val="en-US"/>
+        </w:rPr>
+      </w:pPr>
+      <w:r>
+        <w:rPr>
+          <w:lang w:val="en-US"/>
+        </w:rPr>
+        <w:t>id_municipio int,</w:t>
+      </w:r>
+    </w:p>
+    <w:p>
+      <w:pPr>
+        <w:rPr>
+          <w:lang w:val="en-US"/>
+        </w:rPr>
+      </w:pPr>
+      <w:r>
+        <w:rPr>
+          <w:lang w:val="en-US"/>
+        </w:rPr>
+        <w:t>constraint fk_contacts_user foreign key (id_user) references users(id_user) ON DELETE CASCADE,</w:t>
+      </w:r>
+    </w:p>
+    <w:p>
+      <w:pPr>
+        <w:rPr>
+          <w:lang w:val="en-US"/>
+        </w:rPr>
+      </w:pPr>
+      <w:r>
+        <w:rPr>
+          <w:lang w:val="en-US"/>
+        </w:rPr>
+        <w:t>constraint fk_contacts_municipio foreign key (id_municipio) references municipio(id_municipio)ON DELETE CASCADE</w:t>
+      </w:r>
+    </w:p>
+    <w:p>
+      <w:pPr>
+        <w:rPr>
+          <w:lang w:val="en-US"/>
+        </w:rPr>
+      </w:pPr>
+      <w:r>
+        <w:rPr>
+          <w:lang w:val="en-US"/>
+        </w:rPr>
         <w:t>);</w:t>
       </w:r>
     </w:p>
@@ -9590,173 +9986,98 @@
         <w:rPr>
           <w:lang w:val="en-US"/>
         </w:rPr>
-        <w:t xml:space="preserve">CREATE TABLE </w:t>
-      </w:r>
-      <w:proofErr w:type="spellStart"/>
-      <w:r>
-        <w:rPr>
-          <w:lang w:val="en-US"/>
-        </w:rPr>
-        <w:t>municipio</w:t>
-      </w:r>
-      <w:proofErr w:type="spellEnd"/>
-      <w:r>
-        <w:rPr>
-          <w:lang w:val="en-US"/>
-        </w:rPr>
-        <w:t xml:space="preserve"> (</w:t>
-      </w:r>
-    </w:p>
-    <w:p>
-      <w:pPr>
-        <w:rPr>
-          <w:lang w:val="en-US"/>
-        </w:rPr>
-      </w:pPr>
-      <w:proofErr w:type="spellStart"/>
-      <w:r>
-        <w:rPr>
-          <w:lang w:val="en-US"/>
-        </w:rPr>
-        <w:t>id_municipio</w:t>
-      </w:r>
-      <w:proofErr w:type="spellEnd"/>
-      <w:r>
-        <w:rPr>
-          <w:lang w:val="en-US"/>
-        </w:rPr>
-        <w:t xml:space="preserve"> int primary key </w:t>
-      </w:r>
-      <w:proofErr w:type="spellStart"/>
-      <w:r>
-        <w:rPr>
-          <w:lang w:val="en-US"/>
-        </w:rPr>
-        <w:t>auto_increment</w:t>
-      </w:r>
-      <w:proofErr w:type="spellEnd"/>
-      <w:r>
-        <w:rPr>
-          <w:lang w:val="en-US"/>
-        </w:rPr>
-        <w:t>,</w:t>
-      </w:r>
-    </w:p>
-    <w:p>
-      <w:pPr>
-        <w:rPr>
-          <w:lang w:val="en-US"/>
-        </w:rPr>
-      </w:pPr>
-      <w:r>
-        <w:rPr>
-          <w:lang w:val="en-US"/>
-        </w:rPr>
-        <w:t xml:space="preserve">name </w:t>
-      </w:r>
-      <w:proofErr w:type="gramStart"/>
-      <w:r>
-        <w:rPr>
-          <w:lang w:val="en-US"/>
-        </w:rPr>
-        <w:t>varchar(</w:t>
-      </w:r>
-      <w:proofErr w:type="gramEnd"/>
-      <w:r>
-        <w:rPr>
-          <w:lang w:val="en-US"/>
-        </w:rPr>
-        <w:t>50) not null,</w:t>
-      </w:r>
-    </w:p>
-    <w:p>
-      <w:pPr>
-        <w:rPr>
-          <w:lang w:val="en-US"/>
-        </w:rPr>
-      </w:pPr>
-      <w:proofErr w:type="spellStart"/>
-      <w:r>
-        <w:rPr>
-          <w:lang w:val="en-US"/>
-        </w:rPr>
-        <w:t>id_departamento</w:t>
-      </w:r>
-      <w:proofErr w:type="spellEnd"/>
-      <w:r>
-        <w:rPr>
-          <w:lang w:val="en-US"/>
-        </w:rPr>
-        <w:t xml:space="preserve"> int,</w:t>
-      </w:r>
-    </w:p>
-    <w:p>
-      <w:pPr>
-        <w:rPr>
-          <w:lang w:val="en-US"/>
-        </w:rPr>
-      </w:pPr>
-      <w:r>
-        <w:rPr>
-          <w:lang w:val="en-US"/>
-        </w:rPr>
-        <w:t xml:space="preserve">constraint </w:t>
-      </w:r>
-      <w:proofErr w:type="spellStart"/>
-      <w:r>
-        <w:rPr>
-          <w:lang w:val="en-US"/>
-        </w:rPr>
-        <w:t>fk_municipio_departamento</w:t>
-      </w:r>
-      <w:proofErr w:type="spellEnd"/>
-      <w:r>
-        <w:rPr>
-          <w:lang w:val="en-US"/>
-        </w:rPr>
-        <w:t xml:space="preserve"> foreign key (</w:t>
-      </w:r>
-      <w:proofErr w:type="spellStart"/>
-      <w:r>
-        <w:rPr>
-          <w:lang w:val="en-US"/>
-        </w:rPr>
-        <w:t>id_departamento</w:t>
-      </w:r>
-      <w:proofErr w:type="spellEnd"/>
-      <w:r>
-        <w:rPr>
-          <w:lang w:val="en-US"/>
-        </w:rPr>
-        <w:t xml:space="preserve">) references </w:t>
-      </w:r>
-      <w:proofErr w:type="spellStart"/>
-      <w:r>
-        <w:rPr>
-          <w:lang w:val="en-US"/>
-        </w:rPr>
-        <w:t>departamento</w:t>
-      </w:r>
-      <w:proofErr w:type="spellEnd"/>
-      <w:r>
-        <w:rPr>
-          <w:lang w:val="en-US"/>
-        </w:rPr>
-        <w:t>(</w:t>
-      </w:r>
-      <w:proofErr w:type="spellStart"/>
-      <w:r>
-        <w:rPr>
-          <w:lang w:val="en-US"/>
-        </w:rPr>
-        <w:t>id_departamento</w:t>
-      </w:r>
-      <w:proofErr w:type="spellEnd"/>
-      <w:r>
-        <w:rPr>
-          <w:lang w:val="en-US"/>
-        </w:rPr>
-        <w:t>) ON DELETE CASCADE</w:t>
+        <w:t>CREATE TABLE card(</w:t>
+      </w:r>
+    </w:p>
+    <w:p>
+      <w:pPr>
+        <w:rPr>
+          <w:lang w:val="en-US"/>
+        </w:rPr>
+      </w:pPr>
+      <w:r>
+        <w:rPr>
+          <w:lang w:val="en-US"/>
+        </w:rPr>
+        <w:t>id_card int primary key auto_increment,</w:t>
+      </w:r>
+    </w:p>
+    <w:p>
+      <w:pPr>
+        <w:rPr>
+          <w:lang w:val="en-US"/>
+        </w:rPr>
+      </w:pPr>
+      <w:r>
+        <w:rPr>
+          <w:lang w:val="en-US"/>
+        </w:rPr>
+        <w:t>cardtype varchar(20) not null,</w:t>
+      </w:r>
+    </w:p>
+    <w:p>
+      <w:pPr>
+        <w:rPr>
+          <w:lang w:val="en-US"/>
+        </w:rPr>
+      </w:pPr>
+      <w:r>
+        <w:rPr>
+          <w:lang w:val="en-US"/>
+        </w:rPr>
+        <w:t>number varchar(16) not null,</w:t>
+      </w:r>
+    </w:p>
+    <w:p>
+      <w:pPr>
+        <w:rPr>
+          <w:lang w:val="en-US"/>
+        </w:rPr>
+      </w:pPr>
+      <w:r>
+        <w:rPr>
+          <w:lang w:val="en-US"/>
+        </w:rPr>
+        <w:t>exp_month varchar(2) not null,</w:t>
+      </w:r>
+    </w:p>
+    <w:p>
+      <w:pPr>
+        <w:rPr>
+          <w:lang w:val="en-US"/>
+        </w:rPr>
+      </w:pPr>
+      <w:r>
+        <w:rPr>
+          <w:lang w:val="en-US"/>
+        </w:rPr>
+        <w:t>exp_year varchar(2) not null,</w:t>
+      </w:r>
+    </w:p>
+    <w:p>
+      <w:pPr>
+        <w:rPr>
+          <w:lang w:val="en-US"/>
+        </w:rPr>
+      </w:pPr>
+      <w:r>
+        <w:rPr>
+          <w:lang w:val="en-US"/>
+        </w:rPr>
+        <w:t>id_user int,</w:t>
+      </w:r>
+    </w:p>
+    <w:p>
+      <w:pPr>
+        <w:rPr>
+          <w:lang w:val="en-US"/>
+        </w:rPr>
+      </w:pPr>
+      <w:r>
+        <w:rPr>
+          <w:lang w:val="en-US"/>
+        </w:rPr>
+        <w:t>constraint fk_card_user foreign key (id_user) references users(id_user) ON DELETE CASCADE</w:t>
       </w:r>
     </w:p>
     <w:p>
@@ -9789,370 +10110,85 @@
         <w:rPr>
           <w:lang w:val="en-US"/>
         </w:rPr>
-        <w:t xml:space="preserve">CREATE TABLE </w:t>
-      </w:r>
-      <w:proofErr w:type="gramStart"/>
-      <w:r>
-        <w:rPr>
-          <w:lang w:val="en-US"/>
-        </w:rPr>
-        <w:t>contact(</w:t>
-      </w:r>
-      <w:proofErr w:type="gramEnd"/>
-    </w:p>
-    <w:p>
-      <w:pPr>
-        <w:rPr>
-          <w:lang w:val="en-US"/>
-        </w:rPr>
-      </w:pPr>
-      <w:proofErr w:type="spellStart"/>
-      <w:r>
-        <w:rPr>
-          <w:lang w:val="en-US"/>
-        </w:rPr>
-        <w:t>id_contact</w:t>
-      </w:r>
-      <w:proofErr w:type="spellEnd"/>
-      <w:r>
-        <w:rPr>
-          <w:lang w:val="en-US"/>
-        </w:rPr>
-        <w:t xml:space="preserve"> int primary key </w:t>
-      </w:r>
-      <w:proofErr w:type="spellStart"/>
-      <w:r>
-        <w:rPr>
-          <w:lang w:val="en-US"/>
-        </w:rPr>
-        <w:t>auto_increment</w:t>
-      </w:r>
-      <w:proofErr w:type="spellEnd"/>
-      <w:r>
-        <w:rPr>
-          <w:lang w:val="en-US"/>
-        </w:rPr>
-        <w:t>,</w:t>
-      </w:r>
-    </w:p>
-    <w:p>
-      <w:pPr>
-        <w:rPr>
-          <w:lang w:val="en-US"/>
-        </w:rPr>
-      </w:pPr>
-      <w:proofErr w:type="spellStart"/>
-      <w:r>
-        <w:rPr>
-          <w:lang w:val="en-US"/>
-        </w:rPr>
-        <w:t>first_name</w:t>
-      </w:r>
-      <w:proofErr w:type="spellEnd"/>
-      <w:r>
-        <w:rPr>
-          <w:lang w:val="en-US"/>
-        </w:rPr>
-        <w:t xml:space="preserve"> </w:t>
-      </w:r>
-      <w:proofErr w:type="gramStart"/>
-      <w:r>
-        <w:rPr>
-          <w:lang w:val="en-US"/>
-        </w:rPr>
-        <w:t>varchar(</w:t>
-      </w:r>
-      <w:proofErr w:type="gramEnd"/>
-      <w:r>
-        <w:rPr>
-          <w:lang w:val="en-US"/>
-        </w:rPr>
-        <w:t>50) not null,</w:t>
-      </w:r>
-    </w:p>
-    <w:p>
-      <w:pPr>
-        <w:rPr>
-          <w:lang w:val="en-US"/>
-        </w:rPr>
-      </w:pPr>
-      <w:proofErr w:type="spellStart"/>
-      <w:r>
-        <w:rPr>
-          <w:lang w:val="en-US"/>
-        </w:rPr>
-        <w:t>last_name</w:t>
-      </w:r>
-      <w:proofErr w:type="spellEnd"/>
-      <w:r>
-        <w:rPr>
-          <w:lang w:val="en-US"/>
-        </w:rPr>
-        <w:t xml:space="preserve"> </w:t>
-      </w:r>
-      <w:proofErr w:type="gramStart"/>
-      <w:r>
-        <w:rPr>
-          <w:lang w:val="en-US"/>
-        </w:rPr>
-        <w:t>varchar(</w:t>
-      </w:r>
-      <w:proofErr w:type="gramEnd"/>
-      <w:r>
-        <w:rPr>
-          <w:lang w:val="en-US"/>
-        </w:rPr>
-        <w:t>50) not null,</w:t>
-      </w:r>
-    </w:p>
-    <w:p>
-      <w:pPr>
-        <w:rPr>
-          <w:lang w:val="en-US"/>
-        </w:rPr>
-      </w:pPr>
-      <w:proofErr w:type="spellStart"/>
-      <w:r>
-        <w:rPr>
-          <w:lang w:val="en-US"/>
-        </w:rPr>
-        <w:t>phone_number</w:t>
-      </w:r>
-      <w:proofErr w:type="spellEnd"/>
-      <w:r>
-        <w:rPr>
-          <w:lang w:val="en-US"/>
-        </w:rPr>
-        <w:t xml:space="preserve"> </w:t>
-      </w:r>
-      <w:proofErr w:type="gramStart"/>
-      <w:r>
-        <w:rPr>
-          <w:lang w:val="en-US"/>
-        </w:rPr>
-        <w:t>varchar(</w:t>
-      </w:r>
-      <w:proofErr w:type="gramEnd"/>
-      <w:r>
-        <w:rPr>
-          <w:lang w:val="en-US"/>
-        </w:rPr>
-        <w:t>8) not null,</w:t>
-      </w:r>
-    </w:p>
-    <w:p>
-      <w:pPr>
-        <w:rPr>
-          <w:lang w:val="en-US"/>
-        </w:rPr>
-      </w:pPr>
-      <w:proofErr w:type="spellStart"/>
-      <w:r>
-        <w:rPr>
-          <w:lang w:val="en-US"/>
-        </w:rPr>
-        <w:t>home_address</w:t>
-      </w:r>
-      <w:proofErr w:type="spellEnd"/>
-      <w:r>
-        <w:rPr>
-          <w:lang w:val="en-US"/>
-        </w:rPr>
-        <w:t xml:space="preserve"> </w:t>
-      </w:r>
-      <w:proofErr w:type="gramStart"/>
-      <w:r>
-        <w:rPr>
-          <w:lang w:val="en-US"/>
-        </w:rPr>
-        <w:t>varchar(</w:t>
-      </w:r>
-      <w:proofErr w:type="gramEnd"/>
-      <w:r>
-        <w:rPr>
-          <w:lang w:val="en-US"/>
-        </w:rPr>
-        <w:t>50) not null,</w:t>
-      </w:r>
-    </w:p>
-    <w:p>
-      <w:pPr>
-        <w:rPr>
-          <w:lang w:val="en-US"/>
-        </w:rPr>
-      </w:pPr>
-      <w:proofErr w:type="spellStart"/>
-      <w:r>
-        <w:rPr>
-          <w:lang w:val="en-US"/>
-        </w:rPr>
-        <w:t>id_user</w:t>
-      </w:r>
-      <w:proofErr w:type="spellEnd"/>
-      <w:r>
-        <w:rPr>
-          <w:lang w:val="en-US"/>
-        </w:rPr>
-        <w:t xml:space="preserve"> int,</w:t>
-      </w:r>
-    </w:p>
-    <w:p>
-      <w:pPr>
-        <w:rPr>
-          <w:lang w:val="en-US"/>
-        </w:rPr>
-      </w:pPr>
-      <w:proofErr w:type="spellStart"/>
-      <w:r>
-        <w:rPr>
-          <w:lang w:val="en-US"/>
-        </w:rPr>
-        <w:t>id_municipio</w:t>
-      </w:r>
-      <w:proofErr w:type="spellEnd"/>
-      <w:r>
-        <w:rPr>
-          <w:lang w:val="en-US"/>
-        </w:rPr>
-        <w:t xml:space="preserve"> int,</w:t>
-      </w:r>
-    </w:p>
-    <w:p>
-      <w:pPr>
-        <w:rPr>
-          <w:lang w:val="en-US"/>
-        </w:rPr>
-      </w:pPr>
-      <w:r>
-        <w:rPr>
-          <w:lang w:val="en-US"/>
-        </w:rPr>
-        <w:t xml:space="preserve">constraint </w:t>
-      </w:r>
-      <w:proofErr w:type="spellStart"/>
-      <w:r>
-        <w:rPr>
-          <w:lang w:val="en-US"/>
-        </w:rPr>
-        <w:t>fk_contacts_user</w:t>
-      </w:r>
-      <w:proofErr w:type="spellEnd"/>
-      <w:r>
-        <w:rPr>
-          <w:lang w:val="en-US"/>
-        </w:rPr>
-        <w:t xml:space="preserve"> foreign key (</w:t>
-      </w:r>
-      <w:proofErr w:type="spellStart"/>
-      <w:r>
-        <w:rPr>
-          <w:lang w:val="en-US"/>
-        </w:rPr>
-        <w:t>id_user</w:t>
-      </w:r>
-      <w:proofErr w:type="spellEnd"/>
-      <w:r>
-        <w:rPr>
-          <w:lang w:val="en-US"/>
-        </w:rPr>
-        <w:t>) references users(</w:t>
-      </w:r>
-      <w:proofErr w:type="spellStart"/>
-      <w:r>
-        <w:rPr>
-          <w:lang w:val="en-US"/>
-        </w:rPr>
-        <w:t>id_user</w:t>
-      </w:r>
-      <w:proofErr w:type="spellEnd"/>
-      <w:r>
-        <w:rPr>
-          <w:lang w:val="en-US"/>
-        </w:rPr>
-        <w:t>) ON DELETE CASCADE,</w:t>
-      </w:r>
-    </w:p>
-    <w:p>
-      <w:pPr>
-        <w:rPr>
-          <w:lang w:val="en-US"/>
-        </w:rPr>
-      </w:pPr>
-      <w:r>
-        <w:rPr>
-          <w:lang w:val="en-US"/>
-        </w:rPr>
-        <w:t xml:space="preserve">constraint </w:t>
-      </w:r>
-      <w:proofErr w:type="spellStart"/>
-      <w:r>
-        <w:rPr>
-          <w:lang w:val="en-US"/>
-        </w:rPr>
-        <w:t>fk_contacts_municipio</w:t>
-      </w:r>
-      <w:proofErr w:type="spellEnd"/>
-      <w:r>
-        <w:rPr>
-          <w:lang w:val="en-US"/>
-        </w:rPr>
-        <w:t xml:space="preserve"> foreign key (</w:t>
-      </w:r>
-      <w:proofErr w:type="spellStart"/>
-      <w:r>
-        <w:rPr>
-          <w:lang w:val="en-US"/>
-        </w:rPr>
-        <w:t>id_municipio</w:t>
-      </w:r>
-      <w:proofErr w:type="spellEnd"/>
-      <w:r>
-        <w:rPr>
-          <w:lang w:val="en-US"/>
-        </w:rPr>
-        <w:t xml:space="preserve">) references </w:t>
-      </w:r>
-      <w:proofErr w:type="spellStart"/>
-      <w:r>
-        <w:rPr>
-          <w:lang w:val="en-US"/>
-        </w:rPr>
-        <w:t>municipio</w:t>
-      </w:r>
-      <w:proofErr w:type="spellEnd"/>
-      <w:r>
-        <w:rPr>
-          <w:lang w:val="en-US"/>
-        </w:rPr>
-        <w:t>(</w:t>
-      </w:r>
-      <w:proofErr w:type="spellStart"/>
-      <w:r>
-        <w:rPr>
-          <w:lang w:val="en-US"/>
-        </w:rPr>
-        <w:t>id_</w:t>
-      </w:r>
-      <w:proofErr w:type="gramStart"/>
-      <w:r>
-        <w:rPr>
-          <w:lang w:val="en-US"/>
-        </w:rPr>
-        <w:t>municipio</w:t>
-      </w:r>
-      <w:proofErr w:type="spellEnd"/>
-      <w:r>
-        <w:rPr>
-          <w:lang w:val="en-US"/>
-        </w:rPr>
-        <w:t>)ON</w:t>
-      </w:r>
-      <w:proofErr w:type="gramEnd"/>
-      <w:r>
-        <w:rPr>
-          <w:lang w:val="en-US"/>
-        </w:rPr>
-        <w:t xml:space="preserve"> DELETE CASCADE</w:t>
+        <w:t>CREATE TABLE product(</w:t>
+      </w:r>
+    </w:p>
+    <w:p>
+      <w:pPr>
+        <w:rPr>
+          <w:lang w:val="en-US"/>
+        </w:rPr>
+      </w:pPr>
+      <w:r>
+        <w:rPr>
+          <w:lang w:val="en-US"/>
+        </w:rPr>
+        <w:t>id_product int primary key auto_increment,</w:t>
+      </w:r>
+    </w:p>
+    <w:p>
+      <w:pPr>
+        <w:rPr>
+          <w:lang w:val="en-US"/>
+        </w:rPr>
+      </w:pPr>
+      <w:r>
+        <w:rPr>
+          <w:lang w:val="en-US"/>
+        </w:rPr>
+        <w:t>name varchar(50) not null,</w:t>
+      </w:r>
+    </w:p>
+    <w:p>
+      <w:pPr>
+        <w:rPr>
+          <w:lang w:val="en-US"/>
+        </w:rPr>
+      </w:pPr>
+      <w:r>
+        <w:rPr>
+          <w:lang w:val="en-US"/>
+        </w:rPr>
+        <w:t>description varchar (300) not null,</w:t>
+      </w:r>
+    </w:p>
+    <w:p>
+      <w:pPr>
+        <w:rPr>
+          <w:lang w:val="en-US"/>
+        </w:rPr>
+      </w:pPr>
+      <w:r>
+        <w:rPr>
+          <w:lang w:val="en-US"/>
+        </w:rPr>
+        <w:t>price varchar(50) not null,</w:t>
+      </w:r>
+    </w:p>
+    <w:p>
+      <w:pPr>
+        <w:rPr>
+          <w:lang w:val="en-US"/>
+        </w:rPr>
+      </w:pPr>
+      <w:r>
+        <w:rPr>
+          <w:lang w:val="en-US"/>
+        </w:rPr>
+        <w:t>stock int not null,</w:t>
+      </w:r>
+    </w:p>
+    <w:p>
+      <w:pPr>
+        <w:rPr>
+          <w:lang w:val="en-US"/>
+        </w:rPr>
+      </w:pPr>
+      <w:r>
+        <w:rPr>
+          <w:lang w:val="en-US"/>
+        </w:rPr>
+        <w:t>photo varchar(500) null</w:t>
       </w:r>
     </w:p>
     <w:p>
@@ -10185,259 +10221,315 @@
         <w:rPr>
           <w:lang w:val="en-US"/>
         </w:rPr>
-        <w:t xml:space="preserve">CREATE TABLE </w:t>
-      </w:r>
-      <w:proofErr w:type="gramStart"/>
-      <w:r>
-        <w:rPr>
-          <w:lang w:val="en-US"/>
-        </w:rPr>
-        <w:t>card(</w:t>
-      </w:r>
-      <w:proofErr w:type="gramEnd"/>
-    </w:p>
-    <w:p>
-      <w:pPr>
-        <w:rPr>
-          <w:lang w:val="en-US"/>
-        </w:rPr>
-      </w:pPr>
-      <w:proofErr w:type="spellStart"/>
-      <w:r>
-        <w:rPr>
-          <w:lang w:val="en-US"/>
-        </w:rPr>
-        <w:t>id_card</w:t>
-      </w:r>
-      <w:proofErr w:type="spellEnd"/>
-      <w:r>
-        <w:rPr>
-          <w:lang w:val="en-US"/>
-        </w:rPr>
-        <w:t xml:space="preserve"> int primary key </w:t>
-      </w:r>
-      <w:proofErr w:type="spellStart"/>
-      <w:r>
-        <w:rPr>
-          <w:lang w:val="en-US"/>
-        </w:rPr>
-        <w:t>auto_increment</w:t>
-      </w:r>
-      <w:proofErr w:type="spellEnd"/>
-      <w:r>
-        <w:rPr>
-          <w:lang w:val="en-US"/>
-        </w:rPr>
-        <w:t>,</w:t>
-      </w:r>
-    </w:p>
-    <w:p>
-      <w:pPr>
-        <w:rPr>
-          <w:lang w:val="en-US"/>
-        </w:rPr>
-      </w:pPr>
-      <w:proofErr w:type="spellStart"/>
-      <w:r>
-        <w:rPr>
-          <w:lang w:val="en-US"/>
-        </w:rPr>
-        <w:t>cardtype</w:t>
-      </w:r>
-      <w:proofErr w:type="spellEnd"/>
-      <w:r>
-        <w:rPr>
-          <w:lang w:val="en-US"/>
-        </w:rPr>
-        <w:t xml:space="preserve"> </w:t>
-      </w:r>
-      <w:proofErr w:type="gramStart"/>
-      <w:r>
-        <w:rPr>
-          <w:lang w:val="en-US"/>
-        </w:rPr>
-        <w:t>varchar(</w:t>
-      </w:r>
-      <w:proofErr w:type="gramEnd"/>
-      <w:r>
-        <w:rPr>
-          <w:lang w:val="en-US"/>
-        </w:rPr>
-        <w:t>20) not null,</w:t>
-      </w:r>
-    </w:p>
-    <w:p>
-      <w:pPr>
-        <w:rPr>
-          <w:lang w:val="en-US"/>
-        </w:rPr>
-      </w:pPr>
-      <w:r>
-        <w:rPr>
-          <w:lang w:val="en-US"/>
-        </w:rPr>
-        <w:t xml:space="preserve">number </w:t>
-      </w:r>
-      <w:proofErr w:type="gramStart"/>
-      <w:r>
-        <w:rPr>
-          <w:lang w:val="en-US"/>
-        </w:rPr>
-        <w:t>varchar(</w:t>
-      </w:r>
-      <w:proofErr w:type="gramEnd"/>
-      <w:r>
-        <w:rPr>
-          <w:lang w:val="en-US"/>
-        </w:rPr>
-        <w:t>16) not null,</w:t>
-      </w:r>
-    </w:p>
-    <w:p>
-      <w:pPr>
-        <w:rPr>
-          <w:lang w:val="en-US"/>
-        </w:rPr>
-      </w:pPr>
-      <w:proofErr w:type="spellStart"/>
-      <w:r>
-        <w:rPr>
-          <w:lang w:val="en-US"/>
-        </w:rPr>
-        <w:t>exp_month</w:t>
-      </w:r>
-      <w:proofErr w:type="spellEnd"/>
-      <w:r>
-        <w:rPr>
-          <w:lang w:val="en-US"/>
-        </w:rPr>
-        <w:t xml:space="preserve"> </w:t>
-      </w:r>
-      <w:proofErr w:type="gramStart"/>
-      <w:r>
-        <w:rPr>
-          <w:lang w:val="en-US"/>
-        </w:rPr>
-        <w:t>varchar(</w:t>
-      </w:r>
-      <w:proofErr w:type="gramEnd"/>
-      <w:r>
-        <w:rPr>
-          <w:lang w:val="en-US"/>
-        </w:rPr>
-        <w:t>2) not null,</w:t>
-      </w:r>
-    </w:p>
-    <w:p>
-      <w:pPr>
-        <w:rPr>
-          <w:lang w:val="en-US"/>
-        </w:rPr>
-      </w:pPr>
-      <w:proofErr w:type="spellStart"/>
+        <w:t>CREATE TABLE shoppingcart (</w:t>
+      </w:r>
+    </w:p>
+    <w:p>
+      <w:pPr>
+        <w:rPr>
+          <w:lang w:val="en-US"/>
+        </w:rPr>
+      </w:pPr>
+      <w:r>
+        <w:rPr>
+          <w:lang w:val="en-US"/>
+        </w:rPr>
+        <w:t>id_shoppingcart int primary key auto_increment,</w:t>
+      </w:r>
+    </w:p>
+    <w:p>
+      <w:pPr>
+        <w:rPr>
+          <w:lang w:val="en-US"/>
+        </w:rPr>
+      </w:pPr>
+      <w:r>
+        <w:rPr>
+          <w:lang w:val="en-US"/>
+        </w:rPr>
+        <w:t>id_product int,</w:t>
+      </w:r>
+    </w:p>
+    <w:p>
+      <w:pPr>
+        <w:rPr>
+          <w:lang w:val="en-US"/>
+        </w:rPr>
+      </w:pPr>
+      <w:r>
+        <w:rPr>
+          <w:lang w:val="en-US"/>
+        </w:rPr>
+        <w:t>id_user int,</w:t>
+      </w:r>
+    </w:p>
+    <w:p>
+      <w:pPr>
+        <w:rPr>
+          <w:lang w:val="en-US"/>
+        </w:rPr>
+      </w:pPr>
+      <w:r>
+        <w:rPr>
+          <w:lang w:val="en-US"/>
+        </w:rPr>
+        <w:t>constraint fk_cart_user foreign key (id_user) references users (id_user) ON DELETE CASCADE,</w:t>
+      </w:r>
+    </w:p>
+    <w:p>
+      <w:pPr>
+        <w:rPr>
+          <w:lang w:val="en-US"/>
+        </w:rPr>
+      </w:pPr>
+      <w:r>
+        <w:rPr>
+          <w:lang w:val="en-US"/>
+        </w:rPr>
+        <w:t>constraint fk_cart_product foreign key (id_product) references product(id_product) ON DELETE CASCADE</w:t>
+      </w:r>
+    </w:p>
+    <w:p>
+      <w:pPr>
+        <w:rPr>
+          <w:lang w:val="en-US"/>
+        </w:rPr>
+      </w:pPr>
+      <w:r>
+        <w:rPr>
+          <w:lang w:val="en-US"/>
+        </w:rPr>
+        <w:t>);</w:t>
+      </w:r>
+    </w:p>
+    <w:p>
+      <w:pPr>
+        <w:rPr>
+          <w:lang w:val="en-US"/>
+        </w:rPr>
+      </w:pPr>
+    </w:p>
+    <w:p>
+      <w:pPr>
+        <w:rPr>
+          <w:lang w:val="en-US"/>
+        </w:rPr>
+      </w:pPr>
+    </w:p>
+    <w:p>
+      <w:pPr>
+        <w:rPr>
+          <w:lang w:val="en-US"/>
+        </w:rPr>
+      </w:pPr>
+      <w:r>
+        <w:rPr>
+          <w:lang w:val="en-US"/>
+        </w:rPr>
+        <w:t>CREATE TABLE order_header (</w:t>
+      </w:r>
+    </w:p>
+    <w:p>
+      <w:pPr>
+        <w:rPr>
+          <w:lang w:val="en-US"/>
+        </w:rPr>
+      </w:pPr>
+      <w:r>
+        <w:rPr>
+          <w:lang w:val="en-US"/>
+        </w:rPr>
+        <w:t>id_order int primary key auto_increment,</w:t>
+      </w:r>
+    </w:p>
+    <w:p>
+      <w:pPr>
+        <w:rPr>
+          <w:lang w:val="en-US"/>
+        </w:rPr>
+      </w:pPr>
+      <w:r>
+        <w:rPr>
+          <w:lang w:val="en-US"/>
+        </w:rPr>
+        <w:t>order_date datetime,</w:t>
+      </w:r>
+    </w:p>
+    <w:p>
+      <w:pPr>
+        <w:rPr>
+          <w:lang w:val="en-US"/>
+        </w:rPr>
+      </w:pPr>
+      <w:r>
+        <w:rPr>
+          <w:lang w:val="en-US"/>
+        </w:rPr>
+        <w:t>order_status varchar(50),</w:t>
+      </w:r>
+    </w:p>
+    <w:p>
+      <w:pPr>
+        <w:rPr>
+          <w:lang w:val="en-US"/>
+        </w:rPr>
+      </w:pPr>
+      <w:r>
+        <w:rPr>
+          <w:lang w:val="en-US"/>
+        </w:rPr>
+        <w:t>total varchar(50),</w:t>
+      </w:r>
+    </w:p>
+    <w:p>
+      <w:pPr>
+        <w:rPr>
+          <w:lang w:val="en-US"/>
+        </w:rPr>
+      </w:pPr>
+      <w:r>
+        <w:rPr>
+          <w:lang w:val="en-US"/>
+        </w:rPr>
+        <w:t>id_card int,</w:t>
+      </w:r>
+    </w:p>
+    <w:p>
+      <w:pPr>
+        <w:rPr>
+          <w:lang w:val="en-US"/>
+        </w:rPr>
+      </w:pPr>
+      <w:r>
+        <w:rPr>
+          <w:lang w:val="en-US"/>
+        </w:rPr>
+        <w:t>id_contact int,</w:t>
+      </w:r>
+    </w:p>
+    <w:p>
+      <w:pPr>
+        <w:rPr>
+          <w:lang w:val="en-US"/>
+        </w:rPr>
+      </w:pPr>
+      <w:r>
+        <w:rPr>
+          <w:lang w:val="en-US"/>
+        </w:rPr>
+        <w:t>constraint fk_order_card foreign key (id_card) references card (id_card) ON DELETE CASCADE,</w:t>
+      </w:r>
+    </w:p>
+    <w:p>
+      <w:pPr>
+        <w:rPr>
+          <w:lang w:val="en-US"/>
+        </w:rPr>
+      </w:pPr>
+      <w:r>
+        <w:rPr>
+          <w:lang w:val="en-US"/>
+        </w:rPr>
+        <w:t>constraint fk_order_contact foreign key (id_contact) references contact (id_contact) ON DELETE CASCADE</w:t>
+      </w:r>
+    </w:p>
+    <w:p>
+      <w:pPr>
+        <w:rPr>
+          <w:lang w:val="en-US"/>
+        </w:rPr>
+      </w:pPr>
+      <w:r>
+        <w:rPr>
+          <w:lang w:val="en-US"/>
+        </w:rPr>
+        <w:t>);</w:t>
+      </w:r>
+    </w:p>
+    <w:p>
+      <w:pPr>
+        <w:rPr>
+          <w:lang w:val="en-US"/>
+        </w:rPr>
+      </w:pPr>
+    </w:p>
+    <w:p>
+      <w:pPr>
+        <w:rPr>
+          <w:lang w:val="en-US"/>
+        </w:rPr>
+      </w:pPr>
+      <w:r>
+        <w:rPr>
+          <w:lang w:val="en-US"/>
+        </w:rPr>
+        <w:t>CREATE TABLE order_item (</w:t>
+      </w:r>
+    </w:p>
+    <w:p>
+      <w:pPr>
+        <w:rPr>
+          <w:lang w:val="en-US"/>
+        </w:rPr>
+      </w:pPr>
+      <w:r>
+        <w:rPr>
+          <w:lang w:val="en-US"/>
+        </w:rPr>
+        <w:t>id_order_item int primary key auto_increment,</w:t>
+      </w:r>
+    </w:p>
+    <w:p>
+      <w:pPr>
+        <w:rPr>
+          <w:lang w:val="en-US"/>
+        </w:rPr>
+      </w:pPr>
+      <w:r>
+        <w:rPr>
+          <w:lang w:val="en-US"/>
+        </w:rPr>
+        <w:t>id_product int,</w:t>
+      </w:r>
+    </w:p>
+    <w:p>
+      <w:pPr>
+        <w:rPr>
+          <w:lang w:val="en-US"/>
+        </w:rPr>
+      </w:pPr>
+      <w:r>
+        <w:rPr>
+          <w:lang w:val="en-US"/>
+        </w:rPr>
+        <w:t>id_order int,</w:t>
+      </w:r>
+    </w:p>
+    <w:p>
+      <w:pPr>
+        <w:rPr>
+          <w:lang w:val="en-US"/>
+        </w:rPr>
+      </w:pPr>
       <w:r>
         <w:rPr>
           <w:lang w:val="en-US"/>
         </w:rPr>
         <w:lastRenderedPageBreak/>
-        <w:t>exp_year</w:t>
-      </w:r>
-      <w:proofErr w:type="spellEnd"/>
-      <w:r>
-        <w:rPr>
-          <w:lang w:val="en-US"/>
-        </w:rPr>
-        <w:t xml:space="preserve"> </w:t>
-      </w:r>
-      <w:proofErr w:type="gramStart"/>
-      <w:r>
-        <w:rPr>
-          <w:lang w:val="en-US"/>
-        </w:rPr>
-        <w:t>varchar(</w:t>
-      </w:r>
-      <w:proofErr w:type="gramEnd"/>
-      <w:r>
-        <w:rPr>
-          <w:lang w:val="en-US"/>
-        </w:rPr>
-        <w:t>2) not null,</w:t>
-      </w:r>
-    </w:p>
-    <w:p>
-      <w:pPr>
-        <w:rPr>
-          <w:lang w:val="en-US"/>
-        </w:rPr>
-      </w:pPr>
-      <w:proofErr w:type="spellStart"/>
-      <w:r>
-        <w:rPr>
-          <w:lang w:val="en-US"/>
-        </w:rPr>
-        <w:t>id_user</w:t>
-      </w:r>
-      <w:proofErr w:type="spellEnd"/>
-      <w:r>
-        <w:rPr>
-          <w:lang w:val="en-US"/>
-        </w:rPr>
-        <w:t xml:space="preserve"> int,</w:t>
-      </w:r>
-    </w:p>
-    <w:p>
-      <w:pPr>
-        <w:rPr>
-          <w:lang w:val="en-US"/>
-        </w:rPr>
-      </w:pPr>
-      <w:r>
-        <w:rPr>
-          <w:lang w:val="en-US"/>
-        </w:rPr>
-        <w:t xml:space="preserve">constraint </w:t>
-      </w:r>
-      <w:proofErr w:type="spellStart"/>
-      <w:r>
-        <w:rPr>
-          <w:lang w:val="en-US"/>
-        </w:rPr>
-        <w:t>fk_card_user</w:t>
-      </w:r>
-      <w:proofErr w:type="spellEnd"/>
-      <w:r>
-        <w:rPr>
-          <w:lang w:val="en-US"/>
-        </w:rPr>
-        <w:t xml:space="preserve"> foreign key (</w:t>
-      </w:r>
-      <w:proofErr w:type="spellStart"/>
-      <w:r>
-        <w:rPr>
-          <w:lang w:val="en-US"/>
-        </w:rPr>
-        <w:t>id_user</w:t>
-      </w:r>
-      <w:proofErr w:type="spellEnd"/>
-      <w:r>
-        <w:rPr>
-          <w:lang w:val="en-US"/>
-        </w:rPr>
-        <w:t>) references users(</w:t>
-      </w:r>
-      <w:proofErr w:type="spellStart"/>
-      <w:r>
-        <w:rPr>
-          <w:lang w:val="en-US"/>
-        </w:rPr>
-        <w:t>id_user</w:t>
-      </w:r>
-      <w:proofErr w:type="spellEnd"/>
-      <w:r>
-        <w:rPr>
-          <w:lang w:val="en-US"/>
-        </w:rPr>
-        <w:t>) ON DELETE CASCADE</w:t>
+        <w:t>constraint fk_item_order foreign key(id_order) references order_header(id_order) ON DELETE CASCADE,</w:t>
+      </w:r>
+    </w:p>
+    <w:p>
+      <w:pPr>
+        <w:rPr>
+          <w:lang w:val="en-US"/>
+        </w:rPr>
+      </w:pPr>
+      <w:r>
+        <w:rPr>
+          <w:lang w:val="en-US"/>
+        </w:rPr>
+        <w:t>constraint fk_item_product foreign key (id_product) references product (id_product) ON DELETE CASCADE</w:t>
       </w:r>
     </w:p>
     <w:p>
@@ -10466,1171 +10558,65 @@
           <w:lang w:val="en-US"/>
         </w:rPr>
       </w:pPr>
-      <w:r>
-        <w:rPr>
-          <w:lang w:val="en-US"/>
-        </w:rPr>
-        <w:t xml:space="preserve">CREATE TABLE </w:t>
-      </w:r>
-      <w:proofErr w:type="gramStart"/>
-      <w:r>
-        <w:rPr>
-          <w:lang w:val="en-US"/>
-        </w:rPr>
-        <w:t>product(</w:t>
-      </w:r>
-      <w:proofErr w:type="gramEnd"/>
-    </w:p>
-    <w:p>
-      <w:pPr>
-        <w:rPr>
-          <w:lang w:val="en-US"/>
-        </w:rPr>
-      </w:pPr>
-      <w:proofErr w:type="spellStart"/>
-      <w:r>
-        <w:rPr>
-          <w:lang w:val="en-US"/>
-        </w:rPr>
-        <w:t>id_product</w:t>
-      </w:r>
-      <w:proofErr w:type="spellEnd"/>
-      <w:r>
-        <w:rPr>
-          <w:lang w:val="en-US"/>
-        </w:rPr>
-        <w:t xml:space="preserve"> int primary key </w:t>
-      </w:r>
-      <w:proofErr w:type="spellStart"/>
-      <w:r>
-        <w:rPr>
-          <w:lang w:val="en-US"/>
-        </w:rPr>
-        <w:t>auto_increment</w:t>
-      </w:r>
-      <w:proofErr w:type="spellEnd"/>
-      <w:r>
-        <w:rPr>
-          <w:lang w:val="en-US"/>
-        </w:rPr>
-        <w:t>,</w:t>
-      </w:r>
-    </w:p>
-    <w:p>
-      <w:pPr>
-        <w:rPr>
-          <w:lang w:val="en-US"/>
-        </w:rPr>
-      </w:pPr>
-      <w:r>
-        <w:rPr>
-          <w:lang w:val="en-US"/>
-        </w:rPr>
-        <w:t xml:space="preserve">name </w:t>
-      </w:r>
-      <w:proofErr w:type="gramStart"/>
-      <w:r>
-        <w:rPr>
-          <w:lang w:val="en-US"/>
-        </w:rPr>
-        <w:t>varchar(</w:t>
-      </w:r>
-      <w:proofErr w:type="gramEnd"/>
-      <w:r>
-        <w:rPr>
-          <w:lang w:val="en-US"/>
-        </w:rPr>
-        <w:t>50) not null,</w:t>
-      </w:r>
-    </w:p>
-    <w:p>
-      <w:pPr>
-        <w:rPr>
-          <w:lang w:val="en-US"/>
-        </w:rPr>
-      </w:pPr>
-      <w:r>
-        <w:rPr>
-          <w:lang w:val="en-US"/>
-        </w:rPr>
-        <w:t>description varchar (300) not null,</w:t>
-      </w:r>
-    </w:p>
-    <w:p>
-      <w:pPr>
-        <w:rPr>
-          <w:lang w:val="en-US"/>
-        </w:rPr>
-      </w:pPr>
-      <w:r>
-        <w:rPr>
-          <w:lang w:val="en-US"/>
-        </w:rPr>
-        <w:t xml:space="preserve">price </w:t>
-      </w:r>
-      <w:proofErr w:type="gramStart"/>
-      <w:r>
-        <w:rPr>
-          <w:lang w:val="en-US"/>
-        </w:rPr>
-        <w:t>varchar(</w:t>
-      </w:r>
-      <w:proofErr w:type="gramEnd"/>
-      <w:r>
-        <w:rPr>
-          <w:lang w:val="en-US"/>
-        </w:rPr>
-        <w:t>50) not null,</w:t>
-      </w:r>
-    </w:p>
-    <w:p>
-      <w:pPr>
-        <w:rPr>
-          <w:lang w:val="en-US"/>
-        </w:rPr>
-      </w:pPr>
-      <w:r>
-        <w:rPr>
-          <w:lang w:val="en-US"/>
-        </w:rPr>
-        <w:t>stock int not null,</w:t>
-      </w:r>
-    </w:p>
-    <w:p>
-      <w:pPr>
-        <w:rPr>
-          <w:lang w:val="en-US"/>
-        </w:rPr>
-      </w:pPr>
-      <w:r>
-        <w:rPr>
-          <w:lang w:val="en-US"/>
-        </w:rPr>
-        <w:t xml:space="preserve">photo </w:t>
-      </w:r>
-      <w:proofErr w:type="gramStart"/>
-      <w:r>
-        <w:rPr>
-          <w:lang w:val="en-US"/>
-        </w:rPr>
-        <w:t>varchar(</w:t>
-      </w:r>
-      <w:proofErr w:type="gramEnd"/>
-      <w:r>
-        <w:rPr>
-          <w:lang w:val="en-US"/>
-        </w:rPr>
-        <w:t>500) not null</w:t>
-      </w:r>
-    </w:p>
-    <w:p>
-      <w:pPr>
-        <w:rPr>
-          <w:lang w:val="en-US"/>
-        </w:rPr>
-      </w:pPr>
-      <w:r>
-        <w:rPr>
-          <w:lang w:val="en-US"/>
-        </w:rPr>
-        <w:t>);</w:t>
-      </w:r>
-    </w:p>
-    <w:p>
-      <w:pPr>
-        <w:rPr>
-          <w:lang w:val="en-US"/>
-        </w:rPr>
-      </w:pPr>
-    </w:p>
-    <w:p>
-      <w:pPr>
-        <w:rPr>
-          <w:lang w:val="en-US"/>
-        </w:rPr>
-      </w:pPr>
-      <w:r>
-        <w:rPr>
-          <w:lang w:val="en-US"/>
-        </w:rPr>
-        <w:t xml:space="preserve">CREATE TABLE </w:t>
-      </w:r>
-      <w:proofErr w:type="spellStart"/>
-      <w:r>
-        <w:rPr>
-          <w:lang w:val="en-US"/>
-        </w:rPr>
-        <w:t>shoppingcart</w:t>
-      </w:r>
-      <w:proofErr w:type="spellEnd"/>
-      <w:r>
-        <w:rPr>
-          <w:lang w:val="en-US"/>
-        </w:rPr>
-        <w:t xml:space="preserve"> (</w:t>
-      </w:r>
-    </w:p>
-    <w:p>
-      <w:pPr>
-        <w:rPr>
-          <w:lang w:val="en-US"/>
-        </w:rPr>
-      </w:pPr>
-      <w:proofErr w:type="spellStart"/>
-      <w:r>
-        <w:rPr>
-          <w:lang w:val="en-US"/>
-        </w:rPr>
-        <w:t>id_shoppingcart</w:t>
-      </w:r>
-      <w:proofErr w:type="spellEnd"/>
-      <w:r>
-        <w:rPr>
-          <w:lang w:val="en-US"/>
-        </w:rPr>
-        <w:t xml:space="preserve"> int primary key </w:t>
-      </w:r>
-      <w:proofErr w:type="spellStart"/>
-      <w:r>
-        <w:rPr>
-          <w:lang w:val="en-US"/>
-        </w:rPr>
-        <w:t>auto_increment</w:t>
-      </w:r>
-      <w:proofErr w:type="spellEnd"/>
-      <w:r>
-        <w:rPr>
-          <w:lang w:val="en-US"/>
-        </w:rPr>
-        <w:t>,</w:t>
-      </w:r>
-    </w:p>
-    <w:p>
-      <w:pPr>
-        <w:rPr>
-          <w:lang w:val="en-US"/>
-        </w:rPr>
-      </w:pPr>
-      <w:proofErr w:type="spellStart"/>
-      <w:r>
-        <w:rPr>
-          <w:lang w:val="en-US"/>
-        </w:rPr>
-        <w:t>id_product</w:t>
-      </w:r>
-      <w:proofErr w:type="spellEnd"/>
-      <w:r>
-        <w:rPr>
-          <w:lang w:val="en-US"/>
-        </w:rPr>
-        <w:t xml:space="preserve"> int,</w:t>
-      </w:r>
-    </w:p>
-    <w:p>
-      <w:pPr>
-        <w:rPr>
-          <w:lang w:val="en-US"/>
-        </w:rPr>
-      </w:pPr>
-      <w:proofErr w:type="spellStart"/>
-      <w:r>
-        <w:rPr>
-          <w:lang w:val="en-US"/>
-        </w:rPr>
-        <w:t>id_user</w:t>
-      </w:r>
-      <w:proofErr w:type="spellEnd"/>
-      <w:r>
-        <w:rPr>
-          <w:lang w:val="en-US"/>
-        </w:rPr>
-        <w:t xml:space="preserve"> int,</w:t>
-      </w:r>
-    </w:p>
-    <w:p>
-      <w:pPr>
-        <w:rPr>
-          <w:lang w:val="en-US"/>
-        </w:rPr>
-      </w:pPr>
-      <w:r>
-        <w:rPr>
-          <w:lang w:val="en-US"/>
-        </w:rPr>
-        <w:t xml:space="preserve">constraint </w:t>
-      </w:r>
-      <w:proofErr w:type="spellStart"/>
-      <w:r>
-        <w:rPr>
-          <w:lang w:val="en-US"/>
-        </w:rPr>
-        <w:t>fk_cart_user</w:t>
-      </w:r>
-      <w:proofErr w:type="spellEnd"/>
-      <w:r>
-        <w:rPr>
-          <w:lang w:val="en-US"/>
-        </w:rPr>
-        <w:t xml:space="preserve"> foreign key (</w:t>
-      </w:r>
-      <w:proofErr w:type="spellStart"/>
-      <w:r>
-        <w:rPr>
-          <w:lang w:val="en-US"/>
-        </w:rPr>
-        <w:t>id_user</w:t>
-      </w:r>
-      <w:proofErr w:type="spellEnd"/>
-      <w:r>
-        <w:rPr>
-          <w:lang w:val="en-US"/>
-        </w:rPr>
-        <w:t>) references users (</w:t>
-      </w:r>
-      <w:proofErr w:type="spellStart"/>
-      <w:r>
-        <w:rPr>
-          <w:lang w:val="en-US"/>
-        </w:rPr>
-        <w:t>id_user</w:t>
-      </w:r>
-      <w:proofErr w:type="spellEnd"/>
-      <w:r>
-        <w:rPr>
-          <w:lang w:val="en-US"/>
-        </w:rPr>
-        <w:t>) ON DELETE CASCADE,</w:t>
-      </w:r>
-    </w:p>
-    <w:p>
-      <w:pPr>
-        <w:rPr>
-          <w:lang w:val="en-US"/>
-        </w:rPr>
-      </w:pPr>
-      <w:r>
-        <w:rPr>
-          <w:lang w:val="en-US"/>
-        </w:rPr>
-        <w:t xml:space="preserve">constraint </w:t>
-      </w:r>
-      <w:proofErr w:type="spellStart"/>
-      <w:r>
-        <w:rPr>
-          <w:lang w:val="en-US"/>
-        </w:rPr>
-        <w:t>fk_cart_product</w:t>
-      </w:r>
-      <w:proofErr w:type="spellEnd"/>
-      <w:r>
-        <w:rPr>
-          <w:lang w:val="en-US"/>
-        </w:rPr>
-        <w:t xml:space="preserve"> foreign key (</w:t>
-      </w:r>
-      <w:proofErr w:type="spellStart"/>
-      <w:r>
-        <w:rPr>
-          <w:lang w:val="en-US"/>
-        </w:rPr>
-        <w:t>id_product</w:t>
-      </w:r>
-      <w:proofErr w:type="spellEnd"/>
-      <w:r>
-        <w:rPr>
-          <w:lang w:val="en-US"/>
-        </w:rPr>
-        <w:t>) references product(</w:t>
-      </w:r>
-      <w:proofErr w:type="spellStart"/>
-      <w:r>
-        <w:rPr>
-          <w:lang w:val="en-US"/>
-        </w:rPr>
-        <w:t>id_product</w:t>
-      </w:r>
-      <w:proofErr w:type="spellEnd"/>
-      <w:r>
-        <w:rPr>
-          <w:lang w:val="en-US"/>
-        </w:rPr>
-        <w:t>) ON DELETE CASCADE</w:t>
-      </w:r>
-    </w:p>
-    <w:p>
-      <w:pPr>
-        <w:rPr>
-          <w:lang w:val="en-US"/>
-        </w:rPr>
-      </w:pPr>
-      <w:r>
-        <w:rPr>
-          <w:lang w:val="en-US"/>
-        </w:rPr>
-        <w:t>);</w:t>
-      </w:r>
-    </w:p>
-    <w:p>
-      <w:pPr>
-        <w:rPr>
-          <w:lang w:val="en-US"/>
-        </w:rPr>
-      </w:pPr>
-    </w:p>
-    <w:p>
-      <w:pPr>
-        <w:rPr>
-          <w:lang w:val="en-US"/>
-        </w:rPr>
-      </w:pPr>
-      <w:r>
-        <w:rPr>
-          <w:lang w:val="en-US"/>
-        </w:rPr>
-        <w:t xml:space="preserve">drop table </w:t>
-      </w:r>
-      <w:proofErr w:type="spellStart"/>
-      <w:r>
-        <w:rPr>
-          <w:lang w:val="en-US"/>
-        </w:rPr>
-        <w:t>order_</w:t>
-      </w:r>
-      <w:proofErr w:type="gramStart"/>
-      <w:r>
-        <w:rPr>
-          <w:lang w:val="en-US"/>
-        </w:rPr>
-        <w:t>item</w:t>
-      </w:r>
-      <w:proofErr w:type="spellEnd"/>
-      <w:r>
-        <w:rPr>
-          <w:lang w:val="en-US"/>
-        </w:rPr>
-        <w:t>;</w:t>
-      </w:r>
-      <w:proofErr w:type="gramEnd"/>
-    </w:p>
-    <w:p>
-      <w:pPr>
-        <w:rPr>
-          <w:lang w:val="en-US"/>
-        </w:rPr>
-      </w:pPr>
-      <w:r>
-        <w:rPr>
-          <w:lang w:val="en-US"/>
-        </w:rPr>
-        <w:t xml:space="preserve">drop table </w:t>
-      </w:r>
-      <w:proofErr w:type="spellStart"/>
-      <w:r>
-        <w:rPr>
-          <w:lang w:val="en-US"/>
-        </w:rPr>
-        <w:t>order_</w:t>
-      </w:r>
-      <w:proofErr w:type="gramStart"/>
-      <w:r>
-        <w:rPr>
-          <w:lang w:val="en-US"/>
-        </w:rPr>
-        <w:t>header</w:t>
-      </w:r>
-      <w:proofErr w:type="spellEnd"/>
-      <w:r>
-        <w:rPr>
-          <w:lang w:val="en-US"/>
-        </w:rPr>
-        <w:t>;</w:t>
-      </w:r>
-      <w:proofErr w:type="gramEnd"/>
-    </w:p>
-    <w:p>
-      <w:pPr>
-        <w:rPr>
-          <w:lang w:val="en-US"/>
-        </w:rPr>
-      </w:pPr>
-    </w:p>
-    <w:p>
-      <w:pPr>
-        <w:rPr>
-          <w:lang w:val="en-US"/>
-        </w:rPr>
-      </w:pPr>
-      <w:r>
-        <w:rPr>
-          <w:lang w:val="en-US"/>
-        </w:rPr>
-        <w:t xml:space="preserve">CREATE TABLE </w:t>
-      </w:r>
-      <w:proofErr w:type="spellStart"/>
-      <w:r>
-        <w:rPr>
-          <w:lang w:val="en-US"/>
-        </w:rPr>
-        <w:t>order_header</w:t>
-      </w:r>
-      <w:proofErr w:type="spellEnd"/>
-      <w:r>
-        <w:rPr>
-          <w:lang w:val="en-US"/>
-        </w:rPr>
-        <w:t xml:space="preserve"> (</w:t>
-      </w:r>
-    </w:p>
-    <w:p>
-      <w:pPr>
-        <w:rPr>
-          <w:lang w:val="en-US"/>
-        </w:rPr>
-      </w:pPr>
-      <w:proofErr w:type="spellStart"/>
-      <w:r>
-        <w:rPr>
-          <w:lang w:val="en-US"/>
-        </w:rPr>
-        <w:lastRenderedPageBreak/>
-        <w:t>id_order</w:t>
-      </w:r>
-      <w:proofErr w:type="spellEnd"/>
-      <w:r>
-        <w:rPr>
-          <w:lang w:val="en-US"/>
-        </w:rPr>
-        <w:t xml:space="preserve"> int primary key </w:t>
-      </w:r>
-      <w:proofErr w:type="spellStart"/>
-      <w:r>
-        <w:rPr>
-          <w:lang w:val="en-US"/>
-        </w:rPr>
-        <w:t>auto_increment</w:t>
-      </w:r>
-      <w:proofErr w:type="spellEnd"/>
-      <w:r>
-        <w:rPr>
-          <w:lang w:val="en-US"/>
-        </w:rPr>
-        <w:t>,</w:t>
-      </w:r>
-    </w:p>
-    <w:p>
-      <w:pPr>
-        <w:rPr>
-          <w:lang w:val="en-US"/>
-        </w:rPr>
-      </w:pPr>
-      <w:proofErr w:type="spellStart"/>
-      <w:r>
-        <w:rPr>
-          <w:lang w:val="en-US"/>
-        </w:rPr>
-        <w:t>order_date</w:t>
-      </w:r>
-      <w:proofErr w:type="spellEnd"/>
-      <w:r>
-        <w:rPr>
-          <w:lang w:val="en-US"/>
-        </w:rPr>
-        <w:t xml:space="preserve"> datetime,</w:t>
-      </w:r>
-    </w:p>
-    <w:p>
-      <w:pPr>
-        <w:rPr>
-          <w:lang w:val="en-US"/>
-        </w:rPr>
-      </w:pPr>
-      <w:proofErr w:type="spellStart"/>
-      <w:r>
-        <w:rPr>
-          <w:lang w:val="en-US"/>
-        </w:rPr>
-        <w:t>order_status</w:t>
-      </w:r>
-      <w:proofErr w:type="spellEnd"/>
-      <w:r>
-        <w:rPr>
-          <w:lang w:val="en-US"/>
-        </w:rPr>
-        <w:t xml:space="preserve"> </w:t>
-      </w:r>
-      <w:proofErr w:type="gramStart"/>
-      <w:r>
-        <w:rPr>
-          <w:lang w:val="en-US"/>
-        </w:rPr>
-        <w:t>varchar(</w:t>
-      </w:r>
-      <w:proofErr w:type="gramEnd"/>
-      <w:r>
-        <w:rPr>
-          <w:lang w:val="en-US"/>
-        </w:rPr>
-        <w:t>50),</w:t>
-      </w:r>
-    </w:p>
-    <w:p>
-      <w:pPr>
-        <w:rPr>
-          <w:lang w:val="en-US"/>
-        </w:rPr>
-      </w:pPr>
-      <w:r>
-        <w:rPr>
-          <w:lang w:val="en-US"/>
-        </w:rPr>
-        <w:t xml:space="preserve">total </w:t>
-      </w:r>
-      <w:proofErr w:type="gramStart"/>
-      <w:r>
-        <w:rPr>
-          <w:lang w:val="en-US"/>
-        </w:rPr>
-        <w:t>varchar(</w:t>
-      </w:r>
-      <w:proofErr w:type="gramEnd"/>
-      <w:r>
-        <w:rPr>
-          <w:lang w:val="en-US"/>
-        </w:rPr>
-        <w:t>50),</w:t>
-      </w:r>
-    </w:p>
-    <w:p>
-      <w:pPr>
-        <w:rPr>
-          <w:lang w:val="en-US"/>
-        </w:rPr>
-      </w:pPr>
-      <w:proofErr w:type="spellStart"/>
-      <w:r>
-        <w:rPr>
-          <w:lang w:val="en-US"/>
-        </w:rPr>
-        <w:t>id_card</w:t>
-      </w:r>
-      <w:proofErr w:type="spellEnd"/>
-      <w:r>
-        <w:rPr>
-          <w:lang w:val="en-US"/>
-        </w:rPr>
-        <w:t xml:space="preserve"> int,</w:t>
-      </w:r>
-    </w:p>
-    <w:p>
-      <w:pPr>
-        <w:rPr>
-          <w:lang w:val="en-US"/>
-        </w:rPr>
-      </w:pPr>
-      <w:proofErr w:type="spellStart"/>
-      <w:r>
-        <w:rPr>
-          <w:lang w:val="en-US"/>
-        </w:rPr>
-        <w:t>id_contact</w:t>
-      </w:r>
-      <w:proofErr w:type="spellEnd"/>
-      <w:r>
-        <w:rPr>
-          <w:lang w:val="en-US"/>
-        </w:rPr>
-        <w:t xml:space="preserve"> int,</w:t>
-      </w:r>
-    </w:p>
-    <w:p>
-      <w:pPr>
-        <w:rPr>
-          <w:lang w:val="en-US"/>
-        </w:rPr>
-      </w:pPr>
-      <w:r>
-        <w:rPr>
-          <w:lang w:val="en-US"/>
-        </w:rPr>
-        <w:t xml:space="preserve">constraint </w:t>
-      </w:r>
-      <w:proofErr w:type="spellStart"/>
-      <w:r>
-        <w:rPr>
-          <w:lang w:val="en-US"/>
-        </w:rPr>
-        <w:t>fk_order_card</w:t>
-      </w:r>
-      <w:proofErr w:type="spellEnd"/>
-      <w:r>
-        <w:rPr>
-          <w:lang w:val="en-US"/>
-        </w:rPr>
-        <w:t xml:space="preserve"> foreign key (</w:t>
-      </w:r>
-      <w:proofErr w:type="spellStart"/>
-      <w:r>
-        <w:rPr>
-          <w:lang w:val="en-US"/>
-        </w:rPr>
-        <w:t>id_card</w:t>
-      </w:r>
-      <w:proofErr w:type="spellEnd"/>
-      <w:r>
-        <w:rPr>
-          <w:lang w:val="en-US"/>
-        </w:rPr>
-        <w:t>) references card (</w:t>
-      </w:r>
-      <w:proofErr w:type="spellStart"/>
-      <w:r>
-        <w:rPr>
-          <w:lang w:val="en-US"/>
-        </w:rPr>
-        <w:t>id_card</w:t>
-      </w:r>
-      <w:proofErr w:type="spellEnd"/>
-      <w:r>
-        <w:rPr>
-          <w:lang w:val="en-US"/>
-        </w:rPr>
-        <w:t>) ON DELETE SET NULL,</w:t>
-      </w:r>
-    </w:p>
-    <w:p>
-      <w:pPr>
-        <w:rPr>
-          <w:lang w:val="en-US"/>
-        </w:rPr>
-      </w:pPr>
-      <w:r>
-        <w:rPr>
-          <w:lang w:val="en-US"/>
-        </w:rPr>
-        <w:t xml:space="preserve">constraint </w:t>
-      </w:r>
-      <w:proofErr w:type="spellStart"/>
-      <w:r>
-        <w:rPr>
-          <w:lang w:val="en-US"/>
-        </w:rPr>
-        <w:t>fk_order_contact</w:t>
-      </w:r>
-      <w:proofErr w:type="spellEnd"/>
-      <w:r>
-        <w:rPr>
-          <w:lang w:val="en-US"/>
-        </w:rPr>
-        <w:t xml:space="preserve"> foreign key (</w:t>
-      </w:r>
-      <w:proofErr w:type="spellStart"/>
-      <w:r>
-        <w:rPr>
-          <w:lang w:val="en-US"/>
-        </w:rPr>
-        <w:t>id_contact</w:t>
-      </w:r>
-      <w:proofErr w:type="spellEnd"/>
-      <w:r>
-        <w:rPr>
-          <w:lang w:val="en-US"/>
-        </w:rPr>
-        <w:t>) references contact (</w:t>
-      </w:r>
-      <w:proofErr w:type="spellStart"/>
-      <w:r>
-        <w:rPr>
-          <w:lang w:val="en-US"/>
-        </w:rPr>
-        <w:t>id_contact</w:t>
-      </w:r>
-      <w:proofErr w:type="spellEnd"/>
-      <w:r>
-        <w:rPr>
-          <w:lang w:val="en-US"/>
-        </w:rPr>
-        <w:t>) ON DELETE SET NULL</w:t>
-      </w:r>
-    </w:p>
-    <w:p>
-      <w:pPr>
-        <w:rPr>
-          <w:lang w:val="en-US"/>
-        </w:rPr>
-      </w:pPr>
-      <w:r>
-        <w:rPr>
-          <w:lang w:val="en-US"/>
-        </w:rPr>
-        <w:t>);</w:t>
-      </w:r>
-    </w:p>
-    <w:p>
-      <w:pPr>
-        <w:rPr>
-          <w:lang w:val="en-US"/>
-        </w:rPr>
-      </w:pPr>
-    </w:p>
-    <w:p>
-      <w:pPr>
-        <w:rPr>
-          <w:lang w:val="en-US"/>
-        </w:rPr>
-      </w:pPr>
-      <w:r>
-        <w:rPr>
-          <w:lang w:val="en-US"/>
-        </w:rPr>
-        <w:t xml:space="preserve">CREATE TABLE </w:t>
-      </w:r>
-      <w:proofErr w:type="spellStart"/>
-      <w:r>
-        <w:rPr>
-          <w:lang w:val="en-US"/>
-        </w:rPr>
-        <w:t>order_item</w:t>
-      </w:r>
-      <w:proofErr w:type="spellEnd"/>
-      <w:r>
-        <w:rPr>
-          <w:lang w:val="en-US"/>
-        </w:rPr>
-        <w:t xml:space="preserve"> (</w:t>
-      </w:r>
-    </w:p>
-    <w:p>
-      <w:pPr>
-        <w:rPr>
-          <w:lang w:val="en-US"/>
-        </w:rPr>
-      </w:pPr>
-      <w:proofErr w:type="spellStart"/>
-      <w:r>
-        <w:rPr>
-          <w:lang w:val="en-US"/>
-        </w:rPr>
-        <w:t>id_order_item</w:t>
-      </w:r>
-      <w:proofErr w:type="spellEnd"/>
-      <w:r>
-        <w:rPr>
-          <w:lang w:val="en-US"/>
-        </w:rPr>
-        <w:t xml:space="preserve"> int primary key </w:t>
-      </w:r>
-      <w:proofErr w:type="spellStart"/>
-      <w:r>
-        <w:rPr>
-          <w:lang w:val="en-US"/>
-        </w:rPr>
-        <w:t>auto_increment</w:t>
-      </w:r>
-      <w:proofErr w:type="spellEnd"/>
-      <w:r>
-        <w:rPr>
-          <w:lang w:val="en-US"/>
-        </w:rPr>
-        <w:t>,</w:t>
-      </w:r>
-    </w:p>
-    <w:p>
-      <w:pPr>
-        <w:rPr>
-          <w:lang w:val="en-US"/>
-        </w:rPr>
-      </w:pPr>
-      <w:proofErr w:type="spellStart"/>
-      <w:r>
-        <w:rPr>
-          <w:lang w:val="en-US"/>
-        </w:rPr>
-        <w:t>id_product</w:t>
-      </w:r>
-      <w:proofErr w:type="spellEnd"/>
-      <w:r>
-        <w:rPr>
-          <w:lang w:val="en-US"/>
-        </w:rPr>
-        <w:t xml:space="preserve"> int,</w:t>
-      </w:r>
-    </w:p>
-    <w:p>
-      <w:pPr>
-        <w:rPr>
-          <w:lang w:val="en-US"/>
-        </w:rPr>
-      </w:pPr>
-      <w:proofErr w:type="spellStart"/>
-      <w:r>
-        <w:rPr>
-          <w:lang w:val="en-US"/>
-        </w:rPr>
-        <w:t>id_order</w:t>
-      </w:r>
-      <w:proofErr w:type="spellEnd"/>
-      <w:r>
-        <w:rPr>
-          <w:lang w:val="en-US"/>
-        </w:rPr>
-        <w:t xml:space="preserve"> int,</w:t>
-      </w:r>
-    </w:p>
-    <w:p>
-      <w:pPr>
-        <w:rPr>
-          <w:lang w:val="en-US"/>
-        </w:rPr>
-      </w:pPr>
-      <w:r>
-        <w:rPr>
-          <w:lang w:val="en-US"/>
-        </w:rPr>
-        <w:t xml:space="preserve">constraint </w:t>
-      </w:r>
-      <w:proofErr w:type="spellStart"/>
-      <w:r>
-        <w:rPr>
-          <w:lang w:val="en-US"/>
-        </w:rPr>
-        <w:t>fk_item_order</w:t>
-      </w:r>
-      <w:proofErr w:type="spellEnd"/>
-      <w:r>
-        <w:rPr>
-          <w:lang w:val="en-US"/>
-        </w:rPr>
-        <w:t xml:space="preserve"> foreign key(</w:t>
-      </w:r>
-      <w:proofErr w:type="spellStart"/>
-      <w:r>
-        <w:rPr>
-          <w:lang w:val="en-US"/>
-        </w:rPr>
-        <w:t>id_order</w:t>
-      </w:r>
-      <w:proofErr w:type="spellEnd"/>
-      <w:r>
-        <w:rPr>
-          <w:lang w:val="en-US"/>
-        </w:rPr>
-        <w:t xml:space="preserve">) references </w:t>
-      </w:r>
-      <w:proofErr w:type="spellStart"/>
-      <w:r>
-        <w:rPr>
-          <w:lang w:val="en-US"/>
-        </w:rPr>
-        <w:t>order_header</w:t>
-      </w:r>
-      <w:proofErr w:type="spellEnd"/>
-      <w:r>
-        <w:rPr>
-          <w:lang w:val="en-US"/>
-        </w:rPr>
-        <w:t>(</w:t>
-      </w:r>
-      <w:proofErr w:type="spellStart"/>
-      <w:r>
-        <w:rPr>
-          <w:lang w:val="en-US"/>
-        </w:rPr>
-        <w:t>id_order</w:t>
-      </w:r>
-      <w:proofErr w:type="spellEnd"/>
-      <w:r>
-        <w:rPr>
-          <w:lang w:val="en-US"/>
-        </w:rPr>
-        <w:t>) ON DELETE SET NULL,</w:t>
-      </w:r>
-    </w:p>
-    <w:p>
-      <w:pPr>
-        <w:rPr>
-          <w:lang w:val="en-US"/>
-        </w:rPr>
-      </w:pPr>
-      <w:r>
-        <w:rPr>
-          <w:lang w:val="en-US"/>
-        </w:rPr>
-        <w:t xml:space="preserve">constraint </w:t>
-      </w:r>
-      <w:proofErr w:type="spellStart"/>
-      <w:r>
-        <w:rPr>
-          <w:lang w:val="en-US"/>
-        </w:rPr>
-        <w:t>fk_item_product</w:t>
-      </w:r>
-      <w:proofErr w:type="spellEnd"/>
-      <w:r>
-        <w:rPr>
-          <w:lang w:val="en-US"/>
-        </w:rPr>
-        <w:t xml:space="preserve"> foreign key (</w:t>
-      </w:r>
-      <w:proofErr w:type="spellStart"/>
-      <w:r>
-        <w:rPr>
-          <w:lang w:val="en-US"/>
-        </w:rPr>
-        <w:t>id_product</w:t>
-      </w:r>
-      <w:proofErr w:type="spellEnd"/>
-      <w:r>
-        <w:rPr>
-          <w:lang w:val="en-US"/>
-        </w:rPr>
-        <w:t>) references product (</w:t>
-      </w:r>
-      <w:proofErr w:type="spellStart"/>
-      <w:r>
-        <w:rPr>
-          <w:lang w:val="en-US"/>
-        </w:rPr>
-        <w:t>id_product</w:t>
-      </w:r>
-      <w:proofErr w:type="spellEnd"/>
-      <w:r>
-        <w:rPr>
-          <w:lang w:val="en-US"/>
-        </w:rPr>
-        <w:t>) ON DELETE SET NULL</w:t>
-      </w:r>
-    </w:p>
-    <w:p>
-      <w:pPr>
-        <w:rPr>
-          <w:lang w:val="en-US"/>
-        </w:rPr>
-      </w:pPr>
-      <w:r>
-        <w:rPr>
-          <w:lang w:val="en-US"/>
-        </w:rPr>
-        <w:t>);</w:t>
-      </w:r>
-    </w:p>
-    <w:p>
-      <w:pPr>
-        <w:rPr>
-          <w:lang w:val="en-US"/>
-        </w:rPr>
-      </w:pPr>
-    </w:p>
-    <w:p>
-      <w:pPr>
-        <w:rPr>
-          <w:lang w:val="en-US"/>
-        </w:rPr>
-      </w:pPr>
-    </w:p>
-    <w:p>
-      <w:pPr>
-        <w:rPr>
-          <w:lang w:val="en-US"/>
-        </w:rPr>
-      </w:pPr>
-      <w:r>
-        <w:rPr>
-          <w:lang w:val="en-US"/>
-        </w:rPr>
-        <w:t>insert into roles (name) values ('admin'</w:t>
-      </w:r>
-      <w:proofErr w:type="gramStart"/>
-      <w:r>
-        <w:rPr>
-          <w:lang w:val="en-US"/>
-        </w:rPr>
-        <w:t>);</w:t>
-      </w:r>
-      <w:proofErr w:type="gramEnd"/>
-    </w:p>
-    <w:p>
-      <w:pPr>
-        <w:rPr>
-          <w:lang w:val="en-US"/>
-        </w:rPr>
-      </w:pPr>
-      <w:r>
-        <w:rPr>
-          <w:lang w:val="en-US"/>
-        </w:rPr>
-        <w:t>insert into roles (name) values ('user'</w:t>
-      </w:r>
-      <w:proofErr w:type="gramStart"/>
-      <w:r>
-        <w:rPr>
-          <w:lang w:val="en-US"/>
-        </w:rPr>
-        <w:t>);</w:t>
-      </w:r>
-      <w:proofErr w:type="gramEnd"/>
-    </w:p>
-    <w:p>
-      <w:pPr>
-        <w:rPr>
-          <w:lang w:val="en-US"/>
-        </w:rPr>
-      </w:pPr>
-      <w:r>
-        <w:rPr>
-          <w:lang w:val="en-US"/>
-        </w:rPr>
-        <w:t>insert into roles (name) values ('client'</w:t>
-      </w:r>
-      <w:proofErr w:type="gramStart"/>
-      <w:r>
-        <w:rPr>
-          <w:lang w:val="en-US"/>
-        </w:rPr>
-        <w:t>);</w:t>
-      </w:r>
-      <w:proofErr w:type="gramEnd"/>
-    </w:p>
-    <w:p>
-      <w:pPr>
-        <w:rPr>
-          <w:lang w:val="en-US"/>
-        </w:rPr>
-      </w:pPr>
-    </w:p>
-    <w:p>
-      <w:pPr>
-        <w:rPr>
-          <w:lang w:val="en-US"/>
-        </w:rPr>
-      </w:pPr>
-      <w:r>
-        <w:rPr>
-          <w:lang w:val="en-US"/>
-        </w:rPr>
-        <w:t xml:space="preserve">insert into users (email, password, </w:t>
-      </w:r>
-      <w:proofErr w:type="spellStart"/>
-      <w:r>
-        <w:rPr>
-          <w:lang w:val="en-US"/>
-        </w:rPr>
-        <w:t>id_role</w:t>
-      </w:r>
-      <w:proofErr w:type="spellEnd"/>
-      <w:r>
-        <w:rPr>
-          <w:lang w:val="en-US"/>
-        </w:rPr>
-        <w:t>) values('adminuser@gmail.com','test123',1</w:t>
-      </w:r>
-      <w:proofErr w:type="gramStart"/>
-      <w:r>
-        <w:rPr>
-          <w:lang w:val="en-US"/>
-        </w:rPr>
-        <w:t>);</w:t>
-      </w:r>
-      <w:proofErr w:type="gramEnd"/>
+    </w:p>
+    <w:p>
+      <w:pPr>
+        <w:rPr>
+          <w:lang w:val="en-US"/>
+        </w:rPr>
+      </w:pPr>
+      <w:r>
+        <w:rPr>
+          <w:lang w:val="en-US"/>
+        </w:rPr>
+        <w:t>insert into roles (name) values ('admin');</w:t>
+      </w:r>
+    </w:p>
+    <w:p>
+      <w:pPr>
+        <w:rPr>
+          <w:lang w:val="en-US"/>
+        </w:rPr>
+      </w:pPr>
+      <w:r>
+        <w:rPr>
+          <w:lang w:val="en-US"/>
+        </w:rPr>
+        <w:t>insert into roles (name) values ('user');</w:t>
+      </w:r>
+    </w:p>
+    <w:p>
+      <w:pPr>
+        <w:rPr>
+          <w:lang w:val="en-US"/>
+        </w:rPr>
+      </w:pPr>
+      <w:r>
+        <w:rPr>
+          <w:lang w:val="en-US"/>
+        </w:rPr>
+        <w:t>insert into roles (name) values ('client');</w:t>
+      </w:r>
+    </w:p>
+    <w:p>
+      <w:pPr>
+        <w:rPr>
+          <w:lang w:val="en-US"/>
+        </w:rPr>
+      </w:pPr>
+    </w:p>
+    <w:p>
+      <w:pPr>
+        <w:rPr>
+          <w:lang w:val="en-US"/>
+        </w:rPr>
+      </w:pPr>
+      <w:r>
+        <w:rPr>
+          <w:lang w:val="en-US"/>
+        </w:rPr>
+        <w:t>insert into users (email, password, id_role) values('adminuser@gmail.com','$2a$11$oBMx.WdW//tkAlLraK/Hs.kzuyhRjCq1h9ncCEADGbpg2Y8CCx6mS',1);</w:t>
+      </w:r>
     </w:p>
     <w:p>
       <w:pPr>
@@ -11817,7 +10803,7 @@
   <w:abstractNum w:abstractNumId="1" w15:restartNumberingAfterBreak="0">
     <w:nsid w:val="447F7D66"/>
     <w:multiLevelType w:val="hybridMultilevel"/>
-    <w:tmpl w:val="233E5204"/>
+    <w:tmpl w:val="9B20A21E"/>
     <w:lvl w:ilvl="0" w:tplc="100A0001">
       <w:start w:val="1"/>
       <w:numFmt w:val="bullet"/>
@@ -12776,6 +11762,22 @@
       <w:contextualSpacing/>
     </w:pPr>
   </w:style>
+  <w:style w:type="paragraph" w:styleId="NormalWeb">
+    <w:name w:val="Normal (Web)"/>
+    <w:basedOn w:val="Normal"/>
+    <w:uiPriority w:val="99"/>
+    <w:semiHidden/>
+    <w:unhideWhenUsed/>
+    <w:rsid w:val="00F75285"/>
+    <w:pPr>
+      <w:spacing w:before="100" w:beforeAutospacing="1" w:after="100" w:afterAutospacing="1" w:line="240" w:lineRule="auto"/>
+    </w:pPr>
+    <w:rPr>
+      <w:rFonts w:ascii="Times New Roman" w:eastAsia="Times New Roman" w:hAnsi="Times New Roman" w:cs="Times New Roman"/>
+      <w:szCs w:val="24"/>
+      <w:lang w:eastAsia="es-GT"/>
+    </w:rPr>
+  </w:style>
 </w:styles>
 </file>
 

</xml_diff>